<commit_message>
small indent changes + Table of contents updated
</commit_message>
<xml_diff>
--- a/Relazione ML.docx
+++ b/Relazione ML.docx
@@ -4,7 +4,7 @@
   <w:body>
     <w:p>
       <w:pPr>
-        <w:pStyle w:val="Titolosommario"/>
+        <w:pStyle w:val="TOCHeading"/>
       </w:pPr>
     </w:p>
     <w:p/>
@@ -41,7 +41,7 @@
     <w:p/>
     <w:p>
       <w:pPr>
-        <w:pStyle w:val="Titolosommario"/>
+        <w:pStyle w:val="TOCHeading"/>
         <w:jc w:val="center"/>
         <w:rPr>
           <w:rFonts w:ascii="Calibri" w:hAnsi="Calibri"/>
@@ -72,23 +72,21 @@
           <w:szCs w:val="28"/>
         </w:rPr>
       </w:pPr>
-      <w:proofErr w:type="spellStart"/>
       <w:r>
         <w:rPr>
           <w:b/>
           <w:sz w:val="28"/>
           <w:szCs w:val="28"/>
         </w:rPr>
-        <w:t>Taranciuc</w:t>
-      </w:r>
-      <w:proofErr w:type="spellEnd"/>
+        <w:t>Taranciuc Gabriel</w:t>
+      </w:r>
       <w:r>
         <w:rPr>
           <w:b/>
           <w:sz w:val="28"/>
           <w:szCs w:val="28"/>
         </w:rPr>
-        <w:t xml:space="preserve"> Gabriel</w:t>
+        <w:t xml:space="preserve"> (</w:t>
       </w:r>
       <w:r>
         <w:rPr>
@@ -96,7 +94,7 @@
           <w:sz w:val="28"/>
           <w:szCs w:val="28"/>
         </w:rPr>
-        <w:t xml:space="preserve"> (</w:t>
+        <w:t>1693558</w:t>
       </w:r>
       <w:r>
         <w:rPr>
@@ -104,45 +102,37 @@
           <w:sz w:val="28"/>
           <w:szCs w:val="28"/>
         </w:rPr>
-        <w:t>1693558</w:t>
-      </w:r>
-      <w:r>
-        <w:rPr>
-          <w:b/>
-          <w:sz w:val="28"/>
-          <w:szCs w:val="28"/>
-        </w:rPr>
         <w:t>)</w:t>
       </w:r>
     </w:p>
     <w:p>
       <w:pPr>
-        <w:pStyle w:val="Titolosommario"/>
-      </w:pPr>
-    </w:p>
-    <w:p>
-      <w:pPr>
-        <w:pStyle w:val="Titolosommario"/>
-      </w:pPr>
-    </w:p>
-    <w:p>
-      <w:pPr>
-        <w:pStyle w:val="Titolosommario"/>
-      </w:pPr>
-    </w:p>
-    <w:p>
-      <w:pPr>
-        <w:pStyle w:val="Titolosommario"/>
-      </w:pPr>
-    </w:p>
-    <w:p>
-      <w:pPr>
-        <w:pStyle w:val="Titolosommario"/>
-      </w:pPr>
-    </w:p>
-    <w:p>
-      <w:pPr>
-        <w:pStyle w:val="Titolosommario"/>
+        <w:pStyle w:val="TOCHeading"/>
+      </w:pPr>
+    </w:p>
+    <w:p>
+      <w:pPr>
+        <w:pStyle w:val="TOCHeading"/>
+      </w:pPr>
+    </w:p>
+    <w:p>
+      <w:pPr>
+        <w:pStyle w:val="TOCHeading"/>
+      </w:pPr>
+    </w:p>
+    <w:p>
+      <w:pPr>
+        <w:pStyle w:val="TOCHeading"/>
+      </w:pPr>
+    </w:p>
+    <w:p>
+      <w:pPr>
+        <w:pStyle w:val="TOCHeading"/>
+      </w:pPr>
+    </w:p>
+    <w:p>
+      <w:pPr>
+        <w:pStyle w:val="TOCHeading"/>
       </w:pPr>
     </w:p>
     <w:p/>
@@ -172,7 +162,7 @@
       <w:sdtContent>
         <w:p>
           <w:pPr>
-            <w:pStyle w:val="Titolosommario"/>
+            <w:pStyle w:val="TOCHeading"/>
           </w:pPr>
           <w:proofErr w:type="spellStart"/>
           <w:r>
@@ -182,13 +172,21 @@
         </w:p>
         <w:p>
           <w:pPr>
-            <w:pStyle w:val="Sommario1"/>
+            <w:pStyle w:val="TOC1"/>
             <w:tabs>
-              <w:tab w:val="left" w:pos="480"/>
+              <w:tab w:val="left" w:pos="440"/>
               <w:tab w:val="right" w:leader="dot" w:pos="9628"/>
             </w:tabs>
             <w:rPr>
+              <w:rFonts w:eastAsiaTheme="minorEastAsia" w:cstheme="minorBidi"/>
+              <w:b w:val="0"/>
+              <w:bCs w:val="0"/>
+              <w:i w:val="0"/>
+              <w:iCs w:val="0"/>
               <w:noProof/>
+              <w:sz w:val="22"/>
+              <w:szCs w:val="22"/>
+              <w:lang w:val="en-GB" w:eastAsia="en-GB"/>
             </w:rPr>
           </w:pPr>
           <w:r>
@@ -208,10 +206,10 @@
             </w:rPr>
             <w:fldChar w:fldCharType="separate"/>
           </w:r>
-          <w:hyperlink w:anchor="_Toc2965424" w:history="1">
+          <w:hyperlink w:anchor="_Toc3146767" w:history="1">
             <w:r>
               <w:rPr>
-                <w:rStyle w:val="Collegamentoipertestuale"/>
+                <w:rStyle w:val="Hyperlink"/>
                 <w:rFonts w:ascii="Calibri" w:hAnsi="Calibri"/>
                 <w:noProof/>
               </w:rPr>
@@ -219,13 +217,21 @@
             </w:r>
             <w:r>
               <w:rPr>
+                <w:rFonts w:eastAsiaTheme="minorEastAsia" w:cstheme="minorBidi"/>
+                <w:b w:val="0"/>
+                <w:bCs w:val="0"/>
+                <w:i w:val="0"/>
+                <w:iCs w:val="0"/>
                 <w:noProof/>
+                <w:sz w:val="22"/>
+                <w:szCs w:val="22"/>
+                <w:lang w:val="en-GB" w:eastAsia="en-GB"/>
               </w:rPr>
               <w:tab/>
             </w:r>
             <w:r>
               <w:rPr>
-                <w:rStyle w:val="Collegamentoipertestuale"/>
+                <w:rStyle w:val="Hyperlink"/>
                 <w:rFonts w:ascii="Calibri" w:hAnsi="Calibri"/>
                 <w:noProof/>
               </w:rPr>
@@ -250,427 +256,7 @@
                 <w:noProof/>
                 <w:webHidden/>
               </w:rPr>
-              <w:instrText xml:space="preserve"> PAGEREF _Toc2965424 \h </w:instrText>
-            </w:r>
-            <w:r>
-              <w:rPr>
-                <w:noProof/>
-                <w:webHidden/>
-              </w:rPr>
-            </w:r>
-            <w:r>
-              <w:rPr>
-                <w:noProof/>
-                <w:webHidden/>
-              </w:rPr>
-              <w:fldChar w:fldCharType="separate"/>
-            </w:r>
-            <w:r>
-              <w:rPr>
-                <w:noProof/>
-                <w:webHidden/>
-              </w:rPr>
-              <w:t>1</w:t>
-            </w:r>
-            <w:r>
-              <w:rPr>
-                <w:noProof/>
-                <w:webHidden/>
-              </w:rPr>
-              <w:fldChar w:fldCharType="end"/>
-            </w:r>
-          </w:hyperlink>
-        </w:p>
-        <w:p>
-          <w:pPr>
-            <w:pStyle w:val="Sommario1"/>
-            <w:tabs>
-              <w:tab w:val="left" w:pos="480"/>
-              <w:tab w:val="right" w:leader="dot" w:pos="9628"/>
-            </w:tabs>
-            <w:rPr>
-              <w:noProof/>
-            </w:rPr>
-          </w:pPr>
-          <w:hyperlink w:anchor="_Toc2965425" w:history="1">
-            <w:r>
-              <w:rPr>
-                <w:rStyle w:val="Collegamentoipertestuale"/>
-                <w:rFonts w:ascii="Calibri" w:hAnsi="Calibri"/>
-                <w:noProof/>
-              </w:rPr>
-              <w:t>2.</w:t>
-            </w:r>
-            <w:r>
-              <w:rPr>
-                <w:noProof/>
-              </w:rPr>
-              <w:tab/>
-            </w:r>
-            <w:r>
-              <w:rPr>
-                <w:rStyle w:val="Collegamentoipertestuale"/>
-                <w:rFonts w:ascii="Calibri" w:hAnsi="Calibri"/>
-                <w:noProof/>
-              </w:rPr>
-              <w:t>Project’s Goal</w:t>
-            </w:r>
-            <w:r>
-              <w:rPr>
-                <w:noProof/>
-                <w:webHidden/>
-              </w:rPr>
-              <w:tab/>
-            </w:r>
-            <w:r>
-              <w:rPr>
-                <w:noProof/>
-                <w:webHidden/>
-              </w:rPr>
-              <w:fldChar w:fldCharType="begin"/>
-            </w:r>
-            <w:r>
-              <w:rPr>
-                <w:noProof/>
-                <w:webHidden/>
-              </w:rPr>
-              <w:instrText xml:space="preserve"> PAGEREF _Toc2965425 \h </w:instrText>
-            </w:r>
-            <w:r>
-              <w:rPr>
-                <w:noProof/>
-                <w:webHidden/>
-              </w:rPr>
-            </w:r>
-            <w:r>
-              <w:rPr>
-                <w:noProof/>
-                <w:webHidden/>
-              </w:rPr>
-              <w:fldChar w:fldCharType="separate"/>
-            </w:r>
-            <w:r>
-              <w:rPr>
-                <w:noProof/>
-                <w:webHidden/>
-              </w:rPr>
-              <w:t>1</w:t>
-            </w:r>
-            <w:r>
-              <w:rPr>
-                <w:noProof/>
-                <w:webHidden/>
-              </w:rPr>
-              <w:fldChar w:fldCharType="end"/>
-            </w:r>
-          </w:hyperlink>
-        </w:p>
-        <w:p>
-          <w:pPr>
-            <w:pStyle w:val="Sommario2"/>
-            <w:tabs>
-              <w:tab w:val="left" w:pos="960"/>
-              <w:tab w:val="right" w:leader="dot" w:pos="9628"/>
-            </w:tabs>
-            <w:rPr>
-              <w:noProof/>
-            </w:rPr>
-          </w:pPr>
-          <w:hyperlink w:anchor="_Toc2965426" w:history="1">
-            <w:r>
-              <w:rPr>
-                <w:rStyle w:val="Collegamentoipertestuale"/>
-                <w:rFonts w:ascii="Calibri" w:hAnsi="Calibri"/>
-                <w:noProof/>
-              </w:rPr>
-              <w:t>2.1</w:t>
-            </w:r>
-            <w:r>
-              <w:rPr>
-                <w:noProof/>
-              </w:rPr>
-              <w:tab/>
-            </w:r>
-            <w:r>
-              <w:rPr>
-                <w:rStyle w:val="Collegamentoipertestuale"/>
-                <w:rFonts w:ascii="Calibri" w:hAnsi="Calibri"/>
-                <w:noProof/>
-              </w:rPr>
-              <w:t>Setup</w:t>
-            </w:r>
-            <w:r>
-              <w:rPr>
-                <w:noProof/>
-                <w:webHidden/>
-              </w:rPr>
-              <w:tab/>
-            </w:r>
-            <w:r>
-              <w:rPr>
-                <w:noProof/>
-                <w:webHidden/>
-              </w:rPr>
-              <w:fldChar w:fldCharType="begin"/>
-            </w:r>
-            <w:r>
-              <w:rPr>
-                <w:noProof/>
-                <w:webHidden/>
-              </w:rPr>
-              <w:instrText xml:space="preserve"> PAGEREF _Toc2965426 \h </w:instrText>
-            </w:r>
-            <w:r>
-              <w:rPr>
-                <w:noProof/>
-                <w:webHidden/>
-              </w:rPr>
-            </w:r>
-            <w:r>
-              <w:rPr>
-                <w:noProof/>
-                <w:webHidden/>
-              </w:rPr>
-              <w:fldChar w:fldCharType="separate"/>
-            </w:r>
-            <w:r>
-              <w:rPr>
-                <w:noProof/>
-                <w:webHidden/>
-              </w:rPr>
-              <w:t>1</w:t>
-            </w:r>
-            <w:r>
-              <w:rPr>
-                <w:noProof/>
-                <w:webHidden/>
-              </w:rPr>
-              <w:fldChar w:fldCharType="end"/>
-            </w:r>
-          </w:hyperlink>
-        </w:p>
-        <w:p>
-          <w:pPr>
-            <w:pStyle w:val="Sommario1"/>
-            <w:tabs>
-              <w:tab w:val="left" w:pos="480"/>
-              <w:tab w:val="right" w:leader="dot" w:pos="9628"/>
-            </w:tabs>
-            <w:rPr>
-              <w:noProof/>
-            </w:rPr>
-          </w:pPr>
-          <w:hyperlink w:anchor="_Toc2965427" w:history="1">
-            <w:r>
-              <w:rPr>
-                <w:rStyle w:val="Collegamentoipertestuale"/>
-                <w:rFonts w:ascii="Calibri" w:hAnsi="Calibri"/>
-                <w:noProof/>
-              </w:rPr>
-              <w:t>3.</w:t>
-            </w:r>
-            <w:r>
-              <w:rPr>
-                <w:noProof/>
-              </w:rPr>
-              <w:tab/>
-            </w:r>
-            <w:r>
-              <w:rPr>
-                <w:rStyle w:val="Collegamentoipertestuale"/>
-                <w:rFonts w:ascii="Calibri" w:hAnsi="Calibri"/>
-                <w:noProof/>
-              </w:rPr>
-              <w:t>Dataset overview</w:t>
-            </w:r>
-            <w:r>
-              <w:rPr>
-                <w:noProof/>
-                <w:webHidden/>
-              </w:rPr>
-              <w:tab/>
-            </w:r>
-            <w:r>
-              <w:rPr>
-                <w:noProof/>
-                <w:webHidden/>
-              </w:rPr>
-              <w:fldChar w:fldCharType="begin"/>
-            </w:r>
-            <w:r>
-              <w:rPr>
-                <w:noProof/>
-                <w:webHidden/>
-              </w:rPr>
-              <w:instrText xml:space="preserve"> PAGEREF _Toc2965427 \h </w:instrText>
-            </w:r>
-            <w:r>
-              <w:rPr>
-                <w:noProof/>
-                <w:webHidden/>
-              </w:rPr>
-            </w:r>
-            <w:r>
-              <w:rPr>
-                <w:noProof/>
-                <w:webHidden/>
-              </w:rPr>
-              <w:fldChar w:fldCharType="separate"/>
-            </w:r>
-            <w:r>
-              <w:rPr>
-                <w:noProof/>
-                <w:webHidden/>
-              </w:rPr>
-              <w:t>2</w:t>
-            </w:r>
-            <w:r>
-              <w:rPr>
-                <w:noProof/>
-                <w:webHidden/>
-              </w:rPr>
-              <w:fldChar w:fldCharType="end"/>
-            </w:r>
-          </w:hyperlink>
-        </w:p>
-        <w:p>
-          <w:pPr>
-            <w:pStyle w:val="Sommario2"/>
-            <w:tabs>
-              <w:tab w:val="left" w:pos="960"/>
-              <w:tab w:val="right" w:leader="dot" w:pos="9628"/>
-            </w:tabs>
-            <w:rPr>
-              <w:noProof/>
-            </w:rPr>
-          </w:pPr>
-          <w:hyperlink w:anchor="_Toc2965428" w:history="1">
-            <w:r>
-              <w:rPr>
-                <w:rStyle w:val="Collegamentoipertestuale"/>
-                <w:rFonts w:ascii="Calibri" w:hAnsi="Calibri"/>
-                <w:noProof/>
-              </w:rPr>
-              <w:t>3.1</w:t>
-            </w:r>
-            <w:r>
-              <w:rPr>
-                <w:noProof/>
-              </w:rPr>
-              <w:tab/>
-            </w:r>
-            <w:r>
-              <w:rPr>
-                <w:rStyle w:val="Collegamentoipertestuale"/>
-                <w:rFonts w:ascii="Calibri" w:hAnsi="Calibri"/>
-                <w:noProof/>
-              </w:rPr>
-              <w:t>Dataset Description</w:t>
-            </w:r>
-            <w:r>
-              <w:rPr>
-                <w:noProof/>
-                <w:webHidden/>
-              </w:rPr>
-              <w:tab/>
-            </w:r>
-            <w:r>
-              <w:rPr>
-                <w:noProof/>
-                <w:webHidden/>
-              </w:rPr>
-              <w:fldChar w:fldCharType="begin"/>
-            </w:r>
-            <w:r>
-              <w:rPr>
-                <w:noProof/>
-                <w:webHidden/>
-              </w:rPr>
-              <w:instrText xml:space="preserve"> PAGEREF _Toc2965428 \h </w:instrText>
-            </w:r>
-            <w:r>
-              <w:rPr>
-                <w:noProof/>
-                <w:webHidden/>
-              </w:rPr>
-            </w:r>
-            <w:r>
-              <w:rPr>
-                <w:noProof/>
-                <w:webHidden/>
-              </w:rPr>
-              <w:fldChar w:fldCharType="separate"/>
-            </w:r>
-            <w:r>
-              <w:rPr>
-                <w:noProof/>
-                <w:webHidden/>
-              </w:rPr>
-              <w:t>2</w:t>
-            </w:r>
-            <w:r>
-              <w:rPr>
-                <w:noProof/>
-                <w:webHidden/>
-              </w:rPr>
-              <w:fldChar w:fldCharType="end"/>
-            </w:r>
-          </w:hyperlink>
-        </w:p>
-        <w:p>
-          <w:pPr>
-            <w:pStyle w:val="Sommario2"/>
-            <w:tabs>
-              <w:tab w:val="left" w:pos="960"/>
-              <w:tab w:val="right" w:leader="dot" w:pos="9628"/>
-            </w:tabs>
-            <w:rPr>
-              <w:noProof/>
-            </w:rPr>
-          </w:pPr>
-          <w:hyperlink w:anchor="_Toc2965429" w:history="1">
-            <w:r>
-              <w:rPr>
-                <w:rStyle w:val="Collegamentoipertestuale"/>
-                <w:rFonts w:ascii="Calibri" w:hAnsi="Calibri"/>
-                <w:noProof/>
-              </w:rPr>
-              <w:t>3.2</w:t>
-            </w:r>
-            <w:r>
-              <w:rPr>
-                <w:noProof/>
-              </w:rPr>
-              <w:tab/>
-            </w:r>
-            <w:r>
-              <w:rPr>
-                <w:rStyle w:val="Collegamentoipertestuale"/>
-                <w:rFonts w:ascii="Calibri" w:hAnsi="Calibri"/>
-                <w:noProof/>
-              </w:rPr>
-              <w:t>Scraping from the web</w:t>
-            </w:r>
-            <w:r>
-              <w:rPr>
-                <w:noProof/>
-                <w:webHidden/>
-              </w:rPr>
-              <w:tab/>
-            </w:r>
-            <w:r>
-              <w:rPr>
-                <w:noProof/>
-                <w:webHidden/>
-              </w:rPr>
-              <w:fldChar w:fldCharType="begin"/>
-            </w:r>
-            <w:r>
-              <w:rPr>
-                <w:noProof/>
-                <w:webHidden/>
-              </w:rPr>
-              <w:instrText xml:space="preserve"> PAGEREF _Toc2965429 \h </w:instrText>
+              <w:instrText xml:space="preserve"> PAGEREF _Toc3146767 \h </w:instrText>
             </w:r>
             <w:r>
               <w:rPr>
@@ -703,19 +289,503 @@
         </w:p>
         <w:p>
           <w:pPr>
-            <w:pStyle w:val="Sommario1"/>
+            <w:pStyle w:val="TOC1"/>
             <w:tabs>
-              <w:tab w:val="left" w:pos="480"/>
+              <w:tab w:val="left" w:pos="440"/>
               <w:tab w:val="right" w:leader="dot" w:pos="9628"/>
             </w:tabs>
             <w:rPr>
+              <w:rFonts w:eastAsiaTheme="minorEastAsia" w:cstheme="minorBidi"/>
+              <w:b w:val="0"/>
+              <w:bCs w:val="0"/>
+              <w:i w:val="0"/>
+              <w:iCs w:val="0"/>
               <w:noProof/>
+              <w:sz w:val="22"/>
+              <w:szCs w:val="22"/>
+              <w:lang w:val="en-GB" w:eastAsia="en-GB"/>
             </w:rPr>
           </w:pPr>
-          <w:hyperlink w:anchor="_Toc2965430" w:history="1">
+          <w:hyperlink w:anchor="_Toc3146768" w:history="1">
             <w:r>
               <w:rPr>
-                <w:rStyle w:val="Collegamentoipertestuale"/>
+                <w:rStyle w:val="Hyperlink"/>
+                <w:rFonts w:ascii="Calibri" w:hAnsi="Calibri"/>
+                <w:noProof/>
+              </w:rPr>
+              <w:t>2.</w:t>
+            </w:r>
+            <w:r>
+              <w:rPr>
+                <w:rFonts w:eastAsiaTheme="minorEastAsia" w:cstheme="minorBidi"/>
+                <w:b w:val="0"/>
+                <w:bCs w:val="0"/>
+                <w:i w:val="0"/>
+                <w:iCs w:val="0"/>
+                <w:noProof/>
+                <w:sz w:val="22"/>
+                <w:szCs w:val="22"/>
+                <w:lang w:val="en-GB" w:eastAsia="en-GB"/>
+              </w:rPr>
+              <w:tab/>
+            </w:r>
+            <w:r>
+              <w:rPr>
+                <w:rStyle w:val="Hyperlink"/>
+                <w:rFonts w:ascii="Calibri" w:hAnsi="Calibri"/>
+                <w:noProof/>
+              </w:rPr>
+              <w:t>Project’s Goal</w:t>
+            </w:r>
+            <w:r>
+              <w:rPr>
+                <w:noProof/>
+                <w:webHidden/>
+              </w:rPr>
+              <w:tab/>
+            </w:r>
+            <w:r>
+              <w:rPr>
+                <w:noProof/>
+                <w:webHidden/>
+              </w:rPr>
+              <w:fldChar w:fldCharType="begin"/>
+            </w:r>
+            <w:r>
+              <w:rPr>
+                <w:noProof/>
+                <w:webHidden/>
+              </w:rPr>
+              <w:instrText xml:space="preserve"> PAGEREF _Toc3146768 \h </w:instrText>
+            </w:r>
+            <w:r>
+              <w:rPr>
+                <w:noProof/>
+                <w:webHidden/>
+              </w:rPr>
+            </w:r>
+            <w:r>
+              <w:rPr>
+                <w:noProof/>
+                <w:webHidden/>
+              </w:rPr>
+              <w:fldChar w:fldCharType="separate"/>
+            </w:r>
+            <w:r>
+              <w:rPr>
+                <w:noProof/>
+                <w:webHidden/>
+              </w:rPr>
+              <w:t>3</w:t>
+            </w:r>
+            <w:r>
+              <w:rPr>
+                <w:noProof/>
+                <w:webHidden/>
+              </w:rPr>
+              <w:fldChar w:fldCharType="end"/>
+            </w:r>
+          </w:hyperlink>
+        </w:p>
+        <w:p>
+          <w:pPr>
+            <w:pStyle w:val="TOC2"/>
+            <w:tabs>
+              <w:tab w:val="left" w:pos="880"/>
+              <w:tab w:val="right" w:leader="dot" w:pos="9628"/>
+            </w:tabs>
+            <w:rPr>
+              <w:rFonts w:eastAsiaTheme="minorEastAsia" w:cstheme="minorBidi"/>
+              <w:b w:val="0"/>
+              <w:bCs w:val="0"/>
+              <w:noProof/>
+              <w:lang w:val="en-GB" w:eastAsia="en-GB"/>
+            </w:rPr>
+          </w:pPr>
+          <w:hyperlink w:anchor="_Toc3146769" w:history="1">
+            <w:r>
+              <w:rPr>
+                <w:rStyle w:val="Hyperlink"/>
+                <w:rFonts w:ascii="Calibri" w:hAnsi="Calibri"/>
+                <w:noProof/>
+              </w:rPr>
+              <w:t>2.1</w:t>
+            </w:r>
+            <w:r>
+              <w:rPr>
+                <w:rFonts w:eastAsiaTheme="minorEastAsia" w:cstheme="minorBidi"/>
+                <w:b w:val="0"/>
+                <w:bCs w:val="0"/>
+                <w:noProof/>
+                <w:lang w:val="en-GB" w:eastAsia="en-GB"/>
+              </w:rPr>
+              <w:tab/>
+            </w:r>
+            <w:r>
+              <w:rPr>
+                <w:rStyle w:val="Hyperlink"/>
+                <w:rFonts w:ascii="Calibri" w:hAnsi="Calibri"/>
+                <w:noProof/>
+              </w:rPr>
+              <w:t>Setup</w:t>
+            </w:r>
+            <w:r>
+              <w:rPr>
+                <w:noProof/>
+                <w:webHidden/>
+              </w:rPr>
+              <w:tab/>
+            </w:r>
+            <w:r>
+              <w:rPr>
+                <w:noProof/>
+                <w:webHidden/>
+              </w:rPr>
+              <w:fldChar w:fldCharType="begin"/>
+            </w:r>
+            <w:r>
+              <w:rPr>
+                <w:noProof/>
+                <w:webHidden/>
+              </w:rPr>
+              <w:instrText xml:space="preserve"> PAGEREF _Toc3146769 \h </w:instrText>
+            </w:r>
+            <w:r>
+              <w:rPr>
+                <w:noProof/>
+                <w:webHidden/>
+              </w:rPr>
+            </w:r>
+            <w:r>
+              <w:rPr>
+                <w:noProof/>
+                <w:webHidden/>
+              </w:rPr>
+              <w:fldChar w:fldCharType="separate"/>
+            </w:r>
+            <w:r>
+              <w:rPr>
+                <w:noProof/>
+                <w:webHidden/>
+              </w:rPr>
+              <w:t>3</w:t>
+            </w:r>
+            <w:r>
+              <w:rPr>
+                <w:noProof/>
+                <w:webHidden/>
+              </w:rPr>
+              <w:fldChar w:fldCharType="end"/>
+            </w:r>
+          </w:hyperlink>
+        </w:p>
+        <w:p>
+          <w:pPr>
+            <w:pStyle w:val="TOC1"/>
+            <w:tabs>
+              <w:tab w:val="left" w:pos="440"/>
+              <w:tab w:val="right" w:leader="dot" w:pos="9628"/>
+            </w:tabs>
+            <w:rPr>
+              <w:rFonts w:eastAsiaTheme="minorEastAsia" w:cstheme="minorBidi"/>
+              <w:b w:val="0"/>
+              <w:bCs w:val="0"/>
+              <w:i w:val="0"/>
+              <w:iCs w:val="0"/>
+              <w:noProof/>
+              <w:sz w:val="22"/>
+              <w:szCs w:val="22"/>
+              <w:lang w:val="en-GB" w:eastAsia="en-GB"/>
+            </w:rPr>
+          </w:pPr>
+          <w:hyperlink w:anchor="_Toc3146770" w:history="1">
+            <w:r>
+              <w:rPr>
+                <w:rStyle w:val="Hyperlink"/>
+                <w:rFonts w:ascii="Calibri" w:hAnsi="Calibri"/>
+                <w:noProof/>
+              </w:rPr>
+              <w:t>3.</w:t>
+            </w:r>
+            <w:r>
+              <w:rPr>
+                <w:rFonts w:eastAsiaTheme="minorEastAsia" w:cstheme="minorBidi"/>
+                <w:b w:val="0"/>
+                <w:bCs w:val="0"/>
+                <w:i w:val="0"/>
+                <w:iCs w:val="0"/>
+                <w:noProof/>
+                <w:sz w:val="22"/>
+                <w:szCs w:val="22"/>
+                <w:lang w:val="en-GB" w:eastAsia="en-GB"/>
+              </w:rPr>
+              <w:tab/>
+            </w:r>
+            <w:r>
+              <w:rPr>
+                <w:rStyle w:val="Hyperlink"/>
+                <w:rFonts w:ascii="Calibri" w:hAnsi="Calibri"/>
+                <w:noProof/>
+              </w:rPr>
+              <w:t>Dataset overview</w:t>
+            </w:r>
+            <w:r>
+              <w:rPr>
+                <w:noProof/>
+                <w:webHidden/>
+              </w:rPr>
+              <w:tab/>
+            </w:r>
+            <w:r>
+              <w:rPr>
+                <w:noProof/>
+                <w:webHidden/>
+              </w:rPr>
+              <w:fldChar w:fldCharType="begin"/>
+            </w:r>
+            <w:r>
+              <w:rPr>
+                <w:noProof/>
+                <w:webHidden/>
+              </w:rPr>
+              <w:instrText xml:space="preserve"> PAGEREF _Toc3146770 \h </w:instrText>
+            </w:r>
+            <w:r>
+              <w:rPr>
+                <w:noProof/>
+                <w:webHidden/>
+              </w:rPr>
+            </w:r>
+            <w:r>
+              <w:rPr>
+                <w:noProof/>
+                <w:webHidden/>
+              </w:rPr>
+              <w:fldChar w:fldCharType="separate"/>
+            </w:r>
+            <w:r>
+              <w:rPr>
+                <w:noProof/>
+                <w:webHidden/>
+              </w:rPr>
+              <w:t>4</w:t>
+            </w:r>
+            <w:r>
+              <w:rPr>
+                <w:noProof/>
+                <w:webHidden/>
+              </w:rPr>
+              <w:fldChar w:fldCharType="end"/>
+            </w:r>
+          </w:hyperlink>
+        </w:p>
+        <w:p>
+          <w:pPr>
+            <w:pStyle w:val="TOC2"/>
+            <w:tabs>
+              <w:tab w:val="left" w:pos="880"/>
+              <w:tab w:val="right" w:leader="dot" w:pos="9628"/>
+            </w:tabs>
+            <w:rPr>
+              <w:rFonts w:eastAsiaTheme="minorEastAsia" w:cstheme="minorBidi"/>
+              <w:b w:val="0"/>
+              <w:bCs w:val="0"/>
+              <w:noProof/>
+              <w:lang w:val="en-GB" w:eastAsia="en-GB"/>
+            </w:rPr>
+          </w:pPr>
+          <w:hyperlink w:anchor="_Toc3146771" w:history="1">
+            <w:r>
+              <w:rPr>
+                <w:rStyle w:val="Hyperlink"/>
+                <w:rFonts w:ascii="Calibri" w:hAnsi="Calibri"/>
+                <w:noProof/>
+              </w:rPr>
+              <w:t>3.1</w:t>
+            </w:r>
+            <w:r>
+              <w:rPr>
+                <w:rFonts w:eastAsiaTheme="minorEastAsia" w:cstheme="minorBidi"/>
+                <w:b w:val="0"/>
+                <w:bCs w:val="0"/>
+                <w:noProof/>
+                <w:lang w:val="en-GB" w:eastAsia="en-GB"/>
+              </w:rPr>
+              <w:tab/>
+            </w:r>
+            <w:r>
+              <w:rPr>
+                <w:rStyle w:val="Hyperlink"/>
+                <w:rFonts w:ascii="Calibri" w:hAnsi="Calibri"/>
+                <w:noProof/>
+              </w:rPr>
+              <w:t>Dataset Description</w:t>
+            </w:r>
+            <w:r>
+              <w:rPr>
+                <w:noProof/>
+                <w:webHidden/>
+              </w:rPr>
+              <w:tab/>
+            </w:r>
+            <w:r>
+              <w:rPr>
+                <w:noProof/>
+                <w:webHidden/>
+              </w:rPr>
+              <w:fldChar w:fldCharType="begin"/>
+            </w:r>
+            <w:r>
+              <w:rPr>
+                <w:noProof/>
+                <w:webHidden/>
+              </w:rPr>
+              <w:instrText xml:space="preserve"> PAGEREF _Toc3146771 \h </w:instrText>
+            </w:r>
+            <w:r>
+              <w:rPr>
+                <w:noProof/>
+                <w:webHidden/>
+              </w:rPr>
+            </w:r>
+            <w:r>
+              <w:rPr>
+                <w:noProof/>
+                <w:webHidden/>
+              </w:rPr>
+              <w:fldChar w:fldCharType="separate"/>
+            </w:r>
+            <w:r>
+              <w:rPr>
+                <w:noProof/>
+                <w:webHidden/>
+              </w:rPr>
+              <w:t>4</w:t>
+            </w:r>
+            <w:r>
+              <w:rPr>
+                <w:noProof/>
+                <w:webHidden/>
+              </w:rPr>
+              <w:fldChar w:fldCharType="end"/>
+            </w:r>
+          </w:hyperlink>
+        </w:p>
+        <w:p>
+          <w:pPr>
+            <w:pStyle w:val="TOC2"/>
+            <w:tabs>
+              <w:tab w:val="left" w:pos="880"/>
+              <w:tab w:val="right" w:leader="dot" w:pos="9628"/>
+            </w:tabs>
+            <w:rPr>
+              <w:rFonts w:eastAsiaTheme="minorEastAsia" w:cstheme="minorBidi"/>
+              <w:b w:val="0"/>
+              <w:bCs w:val="0"/>
+              <w:noProof/>
+              <w:lang w:val="en-GB" w:eastAsia="en-GB"/>
+            </w:rPr>
+          </w:pPr>
+          <w:hyperlink w:anchor="_Toc3146772" w:history="1">
+            <w:r>
+              <w:rPr>
+                <w:rStyle w:val="Hyperlink"/>
+                <w:rFonts w:ascii="Calibri" w:hAnsi="Calibri"/>
+                <w:noProof/>
+              </w:rPr>
+              <w:t>3.2</w:t>
+            </w:r>
+            <w:r>
+              <w:rPr>
+                <w:rFonts w:eastAsiaTheme="minorEastAsia" w:cstheme="minorBidi"/>
+                <w:b w:val="0"/>
+                <w:bCs w:val="0"/>
+                <w:noProof/>
+                <w:lang w:val="en-GB" w:eastAsia="en-GB"/>
+              </w:rPr>
+              <w:tab/>
+            </w:r>
+            <w:r>
+              <w:rPr>
+                <w:rStyle w:val="Hyperlink"/>
+                <w:rFonts w:ascii="Calibri" w:hAnsi="Calibri"/>
+                <w:noProof/>
+              </w:rPr>
+              <w:t>Scraping from the web</w:t>
+            </w:r>
+            <w:r>
+              <w:rPr>
+                <w:noProof/>
+                <w:webHidden/>
+              </w:rPr>
+              <w:tab/>
+            </w:r>
+            <w:r>
+              <w:rPr>
+                <w:noProof/>
+                <w:webHidden/>
+              </w:rPr>
+              <w:fldChar w:fldCharType="begin"/>
+            </w:r>
+            <w:r>
+              <w:rPr>
+                <w:noProof/>
+                <w:webHidden/>
+              </w:rPr>
+              <w:instrText xml:space="preserve"> PAGEREF _Toc3146772 \h </w:instrText>
+            </w:r>
+            <w:r>
+              <w:rPr>
+                <w:noProof/>
+                <w:webHidden/>
+              </w:rPr>
+            </w:r>
+            <w:r>
+              <w:rPr>
+                <w:noProof/>
+                <w:webHidden/>
+              </w:rPr>
+              <w:fldChar w:fldCharType="separate"/>
+            </w:r>
+            <w:r>
+              <w:rPr>
+                <w:noProof/>
+                <w:webHidden/>
+              </w:rPr>
+              <w:t>5</w:t>
+            </w:r>
+            <w:r>
+              <w:rPr>
+                <w:noProof/>
+                <w:webHidden/>
+              </w:rPr>
+              <w:fldChar w:fldCharType="end"/>
+            </w:r>
+          </w:hyperlink>
+        </w:p>
+        <w:p>
+          <w:pPr>
+            <w:pStyle w:val="TOC1"/>
+            <w:tabs>
+              <w:tab w:val="left" w:pos="440"/>
+              <w:tab w:val="right" w:leader="dot" w:pos="9628"/>
+            </w:tabs>
+            <w:rPr>
+              <w:rFonts w:eastAsiaTheme="minorEastAsia" w:cstheme="minorBidi"/>
+              <w:b w:val="0"/>
+              <w:bCs w:val="0"/>
+              <w:i w:val="0"/>
+              <w:iCs w:val="0"/>
+              <w:noProof/>
+              <w:sz w:val="22"/>
+              <w:szCs w:val="22"/>
+              <w:lang w:val="en-GB" w:eastAsia="en-GB"/>
+            </w:rPr>
+          </w:pPr>
+          <w:hyperlink w:anchor="_Toc3146773" w:history="1">
+            <w:r>
+              <w:rPr>
+                <w:rStyle w:val="Hyperlink"/>
                 <w:rFonts w:ascii="Calibri" w:hAnsi="Calibri"/>
                 <w:noProof/>
               </w:rPr>
@@ -723,13 +793,21 @@
             </w:r>
             <w:r>
               <w:rPr>
+                <w:rFonts w:eastAsiaTheme="minorEastAsia" w:cstheme="minorBidi"/>
+                <w:b w:val="0"/>
+                <w:bCs w:val="0"/>
+                <w:i w:val="0"/>
+                <w:iCs w:val="0"/>
                 <w:noProof/>
+                <w:sz w:val="22"/>
+                <w:szCs w:val="22"/>
+                <w:lang w:val="en-GB" w:eastAsia="en-GB"/>
               </w:rPr>
               <w:tab/>
             </w:r>
             <w:r>
               <w:rPr>
-                <w:rStyle w:val="Collegamentoipertestuale"/>
+                <w:rStyle w:val="Hyperlink"/>
                 <w:rFonts w:ascii="Calibri" w:hAnsi="Calibri"/>
                 <w:noProof/>
               </w:rPr>
@@ -754,7 +832,7 @@
                 <w:noProof/>
                 <w:webHidden/>
               </w:rPr>
-              <w:instrText xml:space="preserve"> PAGEREF _Toc2965430 \h </w:instrText>
+              <w:instrText xml:space="preserve"> PAGEREF _Toc3146773 \h </w:instrText>
             </w:r>
             <w:r>
               <w:rPr>
@@ -774,7 +852,7 @@
                 <w:noProof/>
                 <w:webHidden/>
               </w:rPr>
-              <w:t>6</w:t>
+              <w:t>8</w:t>
             </w:r>
             <w:r>
               <w:rPr>
@@ -787,32 +865,40 @@
         </w:p>
         <w:p>
           <w:pPr>
-            <w:pStyle w:val="Sommario2"/>
+            <w:pStyle w:val="TOC2"/>
             <w:tabs>
-              <w:tab w:val="left" w:pos="960"/>
+              <w:tab w:val="left" w:pos="880"/>
               <w:tab w:val="right" w:leader="dot" w:pos="9628"/>
             </w:tabs>
             <w:rPr>
+              <w:rFonts w:eastAsiaTheme="minorEastAsia" w:cstheme="minorBidi"/>
+              <w:b w:val="0"/>
+              <w:bCs w:val="0"/>
               <w:noProof/>
+              <w:lang w:val="en-GB" w:eastAsia="en-GB"/>
             </w:rPr>
           </w:pPr>
-          <w:hyperlink w:anchor="_Toc2965431" w:history="1">
+          <w:hyperlink w:anchor="_Toc3146774" w:history="1">
             <w:r>
               <w:rPr>
-                <w:rStyle w:val="Collegamentoipertestuale"/>
+                <w:rStyle w:val="Hyperlink"/>
                 <w:noProof/>
               </w:rPr>
               <w:t>4.1</w:t>
             </w:r>
             <w:r>
               <w:rPr>
+                <w:rFonts w:eastAsiaTheme="minorEastAsia" w:cstheme="minorBidi"/>
+                <w:b w:val="0"/>
+                <w:bCs w:val="0"/>
                 <w:noProof/>
+                <w:lang w:val="en-GB" w:eastAsia="en-GB"/>
               </w:rPr>
               <w:tab/>
             </w:r>
             <w:r>
               <w:rPr>
-                <w:rStyle w:val="Collegamentoipertestuale"/>
+                <w:rStyle w:val="Hyperlink"/>
                 <w:noProof/>
               </w:rPr>
               <w:t>Decision Tree</w:t>
@@ -836,7 +922,7 @@
                 <w:noProof/>
                 <w:webHidden/>
               </w:rPr>
-              <w:instrText xml:space="preserve"> PAGEREF _Toc2965431 \h </w:instrText>
+              <w:instrText xml:space="preserve"> PAGEREF _Toc3146774 \h </w:instrText>
             </w:r>
             <w:r>
               <w:rPr>
@@ -856,7 +942,367 @@
                 <w:noProof/>
                 <w:webHidden/>
               </w:rPr>
-              <w:t>6</w:t>
+              <w:t>8</w:t>
+            </w:r>
+            <w:r>
+              <w:rPr>
+                <w:noProof/>
+                <w:webHidden/>
+              </w:rPr>
+              <w:fldChar w:fldCharType="end"/>
+            </w:r>
+          </w:hyperlink>
+        </w:p>
+        <w:p>
+          <w:pPr>
+            <w:pStyle w:val="TOC2"/>
+            <w:tabs>
+              <w:tab w:val="left" w:pos="880"/>
+              <w:tab w:val="right" w:leader="dot" w:pos="9628"/>
+            </w:tabs>
+            <w:rPr>
+              <w:rFonts w:eastAsiaTheme="minorEastAsia" w:cstheme="minorBidi"/>
+              <w:b w:val="0"/>
+              <w:bCs w:val="0"/>
+              <w:noProof/>
+              <w:lang w:val="en-GB" w:eastAsia="en-GB"/>
+            </w:rPr>
+          </w:pPr>
+          <w:hyperlink w:anchor="_Toc3146775" w:history="1">
+            <w:r>
+              <w:rPr>
+                <w:rStyle w:val="Hyperlink"/>
+                <w:noProof/>
+              </w:rPr>
+              <w:t>4.2</w:t>
+            </w:r>
+            <w:r>
+              <w:rPr>
+                <w:rFonts w:eastAsiaTheme="minorEastAsia" w:cstheme="minorBidi"/>
+                <w:b w:val="0"/>
+                <w:bCs w:val="0"/>
+                <w:noProof/>
+                <w:lang w:val="en-GB" w:eastAsia="en-GB"/>
+              </w:rPr>
+              <w:tab/>
+            </w:r>
+            <w:r>
+              <w:rPr>
+                <w:rStyle w:val="Hyperlink"/>
+                <w:noProof/>
+              </w:rPr>
+              <w:t>MultiLayer Neural Networks</w:t>
+            </w:r>
+            <w:r>
+              <w:rPr>
+                <w:noProof/>
+                <w:webHidden/>
+              </w:rPr>
+              <w:tab/>
+            </w:r>
+            <w:r>
+              <w:rPr>
+                <w:noProof/>
+                <w:webHidden/>
+              </w:rPr>
+              <w:fldChar w:fldCharType="begin"/>
+            </w:r>
+            <w:r>
+              <w:rPr>
+                <w:noProof/>
+                <w:webHidden/>
+              </w:rPr>
+              <w:instrText xml:space="preserve"> PAGEREF _Toc3146775 \h </w:instrText>
+            </w:r>
+            <w:r>
+              <w:rPr>
+                <w:noProof/>
+                <w:webHidden/>
+              </w:rPr>
+            </w:r>
+            <w:r>
+              <w:rPr>
+                <w:noProof/>
+                <w:webHidden/>
+              </w:rPr>
+              <w:fldChar w:fldCharType="separate"/>
+            </w:r>
+            <w:r>
+              <w:rPr>
+                <w:noProof/>
+                <w:webHidden/>
+              </w:rPr>
+              <w:t>9</w:t>
+            </w:r>
+            <w:r>
+              <w:rPr>
+                <w:noProof/>
+                <w:webHidden/>
+              </w:rPr>
+              <w:fldChar w:fldCharType="end"/>
+            </w:r>
+          </w:hyperlink>
+        </w:p>
+        <w:p>
+          <w:pPr>
+            <w:pStyle w:val="TOC2"/>
+            <w:tabs>
+              <w:tab w:val="left" w:pos="880"/>
+              <w:tab w:val="right" w:leader="dot" w:pos="9628"/>
+            </w:tabs>
+            <w:rPr>
+              <w:rFonts w:eastAsiaTheme="minorEastAsia" w:cstheme="minorBidi"/>
+              <w:b w:val="0"/>
+              <w:bCs w:val="0"/>
+              <w:noProof/>
+              <w:lang w:val="en-GB" w:eastAsia="en-GB"/>
+            </w:rPr>
+          </w:pPr>
+          <w:hyperlink w:anchor="_Toc3146776" w:history="1">
+            <w:r>
+              <w:rPr>
+                <w:rStyle w:val="Hyperlink"/>
+                <w:noProof/>
+              </w:rPr>
+              <w:t>4.3</w:t>
+            </w:r>
+            <w:r>
+              <w:rPr>
+                <w:rFonts w:eastAsiaTheme="minorEastAsia" w:cstheme="minorBidi"/>
+                <w:b w:val="0"/>
+                <w:bCs w:val="0"/>
+                <w:noProof/>
+                <w:lang w:val="en-GB" w:eastAsia="en-GB"/>
+              </w:rPr>
+              <w:tab/>
+            </w:r>
+            <w:r>
+              <w:rPr>
+                <w:rStyle w:val="Hyperlink"/>
+                <w:noProof/>
+              </w:rPr>
+              <w:t>Random Forest Classifier</w:t>
+            </w:r>
+            <w:r>
+              <w:rPr>
+                <w:noProof/>
+                <w:webHidden/>
+              </w:rPr>
+              <w:tab/>
+            </w:r>
+            <w:r>
+              <w:rPr>
+                <w:noProof/>
+                <w:webHidden/>
+              </w:rPr>
+              <w:fldChar w:fldCharType="begin"/>
+            </w:r>
+            <w:r>
+              <w:rPr>
+                <w:noProof/>
+                <w:webHidden/>
+              </w:rPr>
+              <w:instrText xml:space="preserve"> PAGEREF _Toc3146776 \h </w:instrText>
+            </w:r>
+            <w:r>
+              <w:rPr>
+                <w:noProof/>
+                <w:webHidden/>
+              </w:rPr>
+            </w:r>
+            <w:r>
+              <w:rPr>
+                <w:noProof/>
+                <w:webHidden/>
+              </w:rPr>
+              <w:fldChar w:fldCharType="separate"/>
+            </w:r>
+            <w:r>
+              <w:rPr>
+                <w:noProof/>
+                <w:webHidden/>
+              </w:rPr>
+              <w:t>12</w:t>
+            </w:r>
+            <w:r>
+              <w:rPr>
+                <w:noProof/>
+                <w:webHidden/>
+              </w:rPr>
+              <w:fldChar w:fldCharType="end"/>
+            </w:r>
+          </w:hyperlink>
+        </w:p>
+        <w:p>
+          <w:pPr>
+            <w:pStyle w:val="TOC2"/>
+            <w:tabs>
+              <w:tab w:val="left" w:pos="880"/>
+              <w:tab w:val="right" w:leader="dot" w:pos="9628"/>
+            </w:tabs>
+            <w:rPr>
+              <w:rFonts w:eastAsiaTheme="minorEastAsia" w:cstheme="minorBidi"/>
+              <w:b w:val="0"/>
+              <w:bCs w:val="0"/>
+              <w:noProof/>
+              <w:lang w:val="en-GB" w:eastAsia="en-GB"/>
+            </w:rPr>
+          </w:pPr>
+          <w:hyperlink w:anchor="_Toc3146777" w:history="1">
+            <w:r>
+              <w:rPr>
+                <w:rStyle w:val="Hyperlink"/>
+                <w:noProof/>
+              </w:rPr>
+              <w:t>4.4</w:t>
+            </w:r>
+            <w:r>
+              <w:rPr>
+                <w:rFonts w:eastAsiaTheme="minorEastAsia" w:cstheme="minorBidi"/>
+                <w:b w:val="0"/>
+                <w:bCs w:val="0"/>
+                <w:noProof/>
+                <w:lang w:val="en-GB" w:eastAsia="en-GB"/>
+              </w:rPr>
+              <w:tab/>
+            </w:r>
+            <w:r>
+              <w:rPr>
+                <w:rStyle w:val="Hyperlink"/>
+                <w:noProof/>
+              </w:rPr>
+              <w:t>SVM</w:t>
+            </w:r>
+            <w:r>
+              <w:rPr>
+                <w:noProof/>
+                <w:webHidden/>
+              </w:rPr>
+              <w:tab/>
+            </w:r>
+            <w:r>
+              <w:rPr>
+                <w:noProof/>
+                <w:webHidden/>
+              </w:rPr>
+              <w:fldChar w:fldCharType="begin"/>
+            </w:r>
+            <w:r>
+              <w:rPr>
+                <w:noProof/>
+                <w:webHidden/>
+              </w:rPr>
+              <w:instrText xml:space="preserve"> PAGEREF _Toc3146777 \h </w:instrText>
+            </w:r>
+            <w:r>
+              <w:rPr>
+                <w:noProof/>
+                <w:webHidden/>
+              </w:rPr>
+            </w:r>
+            <w:r>
+              <w:rPr>
+                <w:noProof/>
+                <w:webHidden/>
+              </w:rPr>
+              <w:fldChar w:fldCharType="separate"/>
+            </w:r>
+            <w:r>
+              <w:rPr>
+                <w:noProof/>
+                <w:webHidden/>
+              </w:rPr>
+              <w:t>13</w:t>
+            </w:r>
+            <w:r>
+              <w:rPr>
+                <w:noProof/>
+                <w:webHidden/>
+              </w:rPr>
+              <w:fldChar w:fldCharType="end"/>
+            </w:r>
+          </w:hyperlink>
+        </w:p>
+        <w:p>
+          <w:pPr>
+            <w:pStyle w:val="TOC2"/>
+            <w:tabs>
+              <w:tab w:val="left" w:pos="880"/>
+              <w:tab w:val="right" w:leader="dot" w:pos="9628"/>
+            </w:tabs>
+            <w:rPr>
+              <w:rFonts w:eastAsiaTheme="minorEastAsia" w:cstheme="minorBidi"/>
+              <w:b w:val="0"/>
+              <w:bCs w:val="0"/>
+              <w:noProof/>
+              <w:lang w:val="en-GB" w:eastAsia="en-GB"/>
+            </w:rPr>
+          </w:pPr>
+          <w:hyperlink w:anchor="_Toc3146778" w:history="1">
+            <w:r>
+              <w:rPr>
+                <w:rStyle w:val="Hyperlink"/>
+                <w:noProof/>
+              </w:rPr>
+              <w:t>4.5</w:t>
+            </w:r>
+            <w:r>
+              <w:rPr>
+                <w:rFonts w:eastAsiaTheme="minorEastAsia" w:cstheme="minorBidi"/>
+                <w:b w:val="0"/>
+                <w:bCs w:val="0"/>
+                <w:noProof/>
+                <w:lang w:val="en-GB" w:eastAsia="en-GB"/>
+              </w:rPr>
+              <w:tab/>
+            </w:r>
+            <w:r>
+              <w:rPr>
+                <w:rStyle w:val="Hyperlink"/>
+                <w:noProof/>
+              </w:rPr>
+              <w:t>Evaluation</w:t>
+            </w:r>
+            <w:r>
+              <w:rPr>
+                <w:noProof/>
+                <w:webHidden/>
+              </w:rPr>
+              <w:tab/>
+            </w:r>
+            <w:r>
+              <w:rPr>
+                <w:noProof/>
+                <w:webHidden/>
+              </w:rPr>
+              <w:fldChar w:fldCharType="begin"/>
+            </w:r>
+            <w:r>
+              <w:rPr>
+                <w:noProof/>
+                <w:webHidden/>
+              </w:rPr>
+              <w:instrText xml:space="preserve"> PAGEREF _Toc3146778 \h </w:instrText>
+            </w:r>
+            <w:r>
+              <w:rPr>
+                <w:noProof/>
+                <w:webHidden/>
+              </w:rPr>
+            </w:r>
+            <w:r>
+              <w:rPr>
+                <w:noProof/>
+                <w:webHidden/>
+              </w:rPr>
+              <w:fldChar w:fldCharType="separate"/>
+            </w:r>
+            <w:r>
+              <w:rPr>
+                <w:noProof/>
+                <w:webHidden/>
+              </w:rPr>
+              <w:t>14</w:t>
             </w:r>
             <w:r>
               <w:rPr>
@@ -1271,7 +1717,7 @@
     </w:p>
     <w:p>
       <w:pPr>
-        <w:pStyle w:val="Titolo1"/>
+        <w:pStyle w:val="Heading1"/>
         <w:numPr>
           <w:ilvl w:val="0"/>
           <w:numId w:val="6"/>
@@ -1280,12 +1726,11 @@
           <w:rFonts w:ascii="Calibri" w:eastAsia="Calibri" w:hAnsi="Calibri" w:cs="Calibri"/>
         </w:rPr>
       </w:pPr>
-      <w:bookmarkStart w:id="0" w:name="_Toc2965424"/>
+      <w:bookmarkStart w:id="0" w:name="_Toc3146767"/>
       <w:r>
         <w:rPr>
           <w:rFonts w:ascii="Calibri" w:eastAsia="Calibri" w:hAnsi="Calibri" w:cs="Calibri"/>
         </w:rPr>
-        <w:lastRenderedPageBreak/>
         <w:t>Motivation</w:t>
       </w:r>
       <w:bookmarkEnd w:id="0"/>
@@ -1308,7 +1753,7 @@
     </w:p>
     <w:p>
       <w:pPr>
-        <w:pStyle w:val="Titolo1"/>
+        <w:pStyle w:val="Heading1"/>
         <w:numPr>
           <w:ilvl w:val="0"/>
           <w:numId w:val="6"/>
@@ -1317,7 +1762,7 @@
           <w:rFonts w:ascii="Calibri" w:eastAsia="Calibri" w:hAnsi="Calibri" w:cs="Calibri"/>
         </w:rPr>
       </w:pPr>
-      <w:bookmarkStart w:id="1" w:name="_Toc2965425"/>
+      <w:bookmarkStart w:id="1" w:name="_Toc3146768"/>
       <w:r>
         <w:rPr>
           <w:rFonts w:ascii="Calibri" w:eastAsia="Calibri" w:hAnsi="Calibri" w:cs="Calibri"/>
@@ -1540,7 +1985,7 @@
     </w:p>
     <w:p>
       <w:pPr>
-        <w:pStyle w:val="Titolo2"/>
+        <w:pStyle w:val="Heading2"/>
         <w:numPr>
           <w:ilvl w:val="1"/>
           <w:numId w:val="6"/>
@@ -1551,7 +1996,7 @@
           <w:szCs w:val="22"/>
         </w:rPr>
       </w:pPr>
-      <w:bookmarkStart w:id="2" w:name="_Toc2965426"/>
+      <w:bookmarkStart w:id="2" w:name="_Toc3146769"/>
       <w:r>
         <w:rPr>
           <w:rFonts w:ascii="Calibri" w:eastAsia="Calibri" w:hAnsi="Calibri" w:cs="Calibri"/>
@@ -1743,7 +2188,7 @@
       <w:hyperlink r:id="rId8" w:history="1">
         <w:r>
           <w:rPr>
-            <w:rStyle w:val="Collegamentoipertestuale"/>
+            <w:rStyle w:val="Hyperlink"/>
           </w:rPr>
           <w:t>here</w:t>
         </w:r>
@@ -1759,7 +2204,7 @@
     <w:p/>
     <w:p>
       <w:pPr>
-        <w:pStyle w:val="Titolo1"/>
+        <w:pStyle w:val="Heading1"/>
         <w:numPr>
           <w:ilvl w:val="0"/>
           <w:numId w:val="6"/>
@@ -1768,12 +2213,11 @@
           <w:rFonts w:ascii="Calibri" w:eastAsia="Calibri" w:hAnsi="Calibri" w:cs="Calibri"/>
         </w:rPr>
       </w:pPr>
-      <w:bookmarkStart w:id="3" w:name="_Toc2965427"/>
+      <w:bookmarkStart w:id="3" w:name="_Toc3146770"/>
       <w:r>
         <w:rPr>
           <w:rFonts w:ascii="Calibri" w:eastAsia="Calibri" w:hAnsi="Calibri" w:cs="Calibri"/>
         </w:rPr>
-        <w:lastRenderedPageBreak/>
         <w:t>Dataset overview</w:t>
       </w:r>
       <w:bookmarkEnd w:id="3"/>
@@ -1785,7 +2229,7 @@
     </w:p>
     <w:p>
       <w:pPr>
-        <w:pStyle w:val="Titolo2"/>
+        <w:pStyle w:val="Heading2"/>
         <w:numPr>
           <w:ilvl w:val="1"/>
           <w:numId w:val="6"/>
@@ -1796,7 +2240,7 @@
           <w:szCs w:val="22"/>
         </w:rPr>
       </w:pPr>
-      <w:bookmarkStart w:id="4" w:name="_Toc2965428"/>
+      <w:bookmarkStart w:id="4" w:name="_Toc3146771"/>
       <w:r>
         <w:rPr>
           <w:rFonts w:ascii="Calibri" w:eastAsia="Calibri" w:hAnsi="Calibri" w:cs="Calibri"/>
@@ -1846,7 +2290,7 @@
             <v:path o:extrusionok="f" gradientshapeok="t" o:connecttype="rect"/>
             <o:lock v:ext="edit" aspectratio="t"/>
           </v:shapetype>
-          <v:shape id="_x0000_i1025" type="#_x0000_t75" alt="Screenshot dataset" style="width:480.45pt;height:271pt;mso-width-percent:0;mso-height-percent:0;mso-width-percent:0;mso-height-percent:0">
+          <v:shape id="_x0000_i1025" type="#_x0000_t75" alt="Screenshot dataset" style="width:480pt;height:270.75pt;mso-width-percent:0;mso-height-percent:0;mso-width-percent:0;mso-height-percent:0">
             <v:imagedata r:id="rId9" o:title="Screenshot dataset"/>
           </v:shape>
         </w:pict>
@@ -1881,15 +2325,7 @@
         <w:t xml:space="preserve">column represents the date </w:t>
       </w:r>
       <w:r>
-        <w:t>which the information is relative to (</w:t>
-      </w:r>
-      <w:proofErr w:type="spellStart"/>
-      <w:r>
-        <w:t>i</w:t>
-      </w:r>
-      <w:proofErr w:type="spellEnd"/>
-      <w:r>
-        <w:t>. e. the date of that chart info)</w:t>
+        <w:t>which the information is relative to (i. e. the date of that chart info)</w:t>
       </w:r>
     </w:p>
     <w:p>
@@ -2175,6 +2611,7 @@
     </w:p>
     <w:p>
       <w:r>
+        <w:lastRenderedPageBreak/>
         <w:t xml:space="preserve">For this reason, starting from the </w:t>
       </w:r>
       <w:r>
@@ -2200,7 +2637,7 @@
     <w:p/>
     <w:p>
       <w:pPr>
-        <w:pStyle w:val="Titolo2"/>
+        <w:pStyle w:val="Heading2"/>
         <w:numPr>
           <w:ilvl w:val="1"/>
           <w:numId w:val="6"/>
@@ -2211,14 +2648,13 @@
           <w:szCs w:val="22"/>
         </w:rPr>
       </w:pPr>
-      <w:bookmarkStart w:id="5" w:name="_Toc2965429"/>
+      <w:bookmarkStart w:id="5" w:name="_Toc3146772"/>
       <w:r>
         <w:rPr>
           <w:rFonts w:ascii="Calibri" w:eastAsia="Calibri" w:hAnsi="Calibri" w:cs="Calibri"/>
           <w:sz w:val="22"/>
           <w:szCs w:val="22"/>
         </w:rPr>
-        <w:lastRenderedPageBreak/>
         <w:t>Scraping from the web</w:t>
       </w:r>
       <w:bookmarkEnd w:id="5"/>
@@ -2772,60 +3208,14 @@
               <w:rPr>
                 <w:color w:val="000000"/>
               </w:rPr>
-              <w:t xml:space="preserve"> value is to 1.0, the greater likelihood the track contains no vocal content. Values above 0.5 are intended to represent instrumental tracks, but confidence is higher as the values approaches to 1.0</w:t>
-            </w:r>
-          </w:p>
-        </w:tc>
-      </w:tr>
-      <w:tr>
-        <w:trPr>
-          <w:trHeight w:val="320"/>
-        </w:trPr>
-        <w:tc>
-          <w:tcPr>
-            <w:cnfStyle w:val="001000000000" w:firstRow="0" w:lastRow="0" w:firstColumn="1" w:lastColumn="0" w:oddVBand="0" w:evenVBand="0" w:oddHBand="0" w:evenHBand="0" w:firstRowFirstColumn="0" w:firstRowLastColumn="0" w:lastRowFirstColumn="0" w:lastRowLastColumn="0"/>
-            <w:tcW w:w="4394" w:type="dxa"/>
-            <w:vAlign w:val="bottom"/>
-          </w:tcPr>
-          <w:p>
-            <w:pPr>
-              <w:jc w:val="both"/>
-              <w:rPr>
-                <w:color w:val="000000"/>
-              </w:rPr>
-            </w:pPr>
-            <w:r>
-              <w:rPr>
-                <w:color w:val="000000"/>
-              </w:rPr>
-              <w:t>Liveness</w:t>
-            </w:r>
-          </w:p>
-        </w:tc>
-        <w:tc>
-          <w:tcPr>
-            <w:tcW w:w="4246" w:type="dxa"/>
-          </w:tcPr>
-          <w:p>
-            <w:pPr>
-              <w:jc w:val="both"/>
-              <w:cnfStyle w:val="000000000000" w:firstRow="0" w:lastRow="0" w:firstColumn="0" w:lastColumn="0" w:oddVBand="0" w:evenVBand="0" w:oddHBand="0" w:evenHBand="0" w:firstRowFirstColumn="0" w:firstRowLastColumn="0" w:lastRowFirstColumn="0" w:lastRowLastColumn="0"/>
-              <w:rPr>
-                <w:color w:val="000000"/>
-              </w:rPr>
-            </w:pPr>
-            <w:r>
-              <w:rPr>
-                <w:color w:val="000000"/>
-              </w:rPr>
-              <w:t xml:space="preserve">Detects the presence of an audience in the recording. Higher liveness values represent </w:t>
+              <w:t xml:space="preserve"> value is to 1.0, the greater likelihood the track contains no vocal </w:t>
             </w:r>
             <w:r>
               <w:rPr>
                 <w:color w:val="000000"/>
               </w:rPr>
               <w:lastRenderedPageBreak/>
-              <w:t xml:space="preserve">an increased probability that the track was performed live. A value above 0.8 provides strong likelihood that the track is live. </w:t>
+              <w:t>content. Values above 0.5 are intended to represent instrumental tracks, but confidence is higher as the values approaches to 1.0</w:t>
             </w:r>
           </w:p>
         </w:tc>
@@ -2852,6 +3242,52 @@
                 <w:color w:val="000000"/>
               </w:rPr>
               <w:lastRenderedPageBreak/>
+              <w:t>Liveness</w:t>
+            </w:r>
+          </w:p>
+        </w:tc>
+        <w:tc>
+          <w:tcPr>
+            <w:tcW w:w="4246" w:type="dxa"/>
+          </w:tcPr>
+          <w:p>
+            <w:pPr>
+              <w:jc w:val="both"/>
+              <w:cnfStyle w:val="000000000000" w:firstRow="0" w:lastRow="0" w:firstColumn="0" w:lastColumn="0" w:oddVBand="0" w:evenVBand="0" w:oddHBand="0" w:evenHBand="0" w:firstRowFirstColumn="0" w:firstRowLastColumn="0" w:lastRowFirstColumn="0" w:lastRowLastColumn="0"/>
+              <w:rPr>
+                <w:color w:val="000000"/>
+              </w:rPr>
+            </w:pPr>
+            <w:r>
+              <w:rPr>
+                <w:color w:val="000000"/>
+              </w:rPr>
+              <w:t xml:space="preserve">Detects the presence of an audience in the recording. Higher liveness values represent an increased probability that the track was performed live. A value above 0.8 provides strong likelihood that the track is live. </w:t>
+            </w:r>
+          </w:p>
+        </w:tc>
+      </w:tr>
+      <w:tr>
+        <w:trPr>
+          <w:trHeight w:val="320"/>
+        </w:trPr>
+        <w:tc>
+          <w:tcPr>
+            <w:cnfStyle w:val="001000000000" w:firstRow="0" w:lastRow="0" w:firstColumn="1" w:lastColumn="0" w:oddVBand="0" w:evenVBand="0" w:oddHBand="0" w:evenHBand="0" w:firstRowFirstColumn="0" w:firstRowLastColumn="0" w:lastRowFirstColumn="0" w:lastRowLastColumn="0"/>
+            <w:tcW w:w="4394" w:type="dxa"/>
+            <w:vAlign w:val="bottom"/>
+          </w:tcPr>
+          <w:p>
+            <w:pPr>
+              <w:jc w:val="both"/>
+              <w:rPr>
+                <w:color w:val="000000"/>
+              </w:rPr>
+            </w:pPr>
+            <w:r>
+              <w:rPr>
+                <w:color w:val="000000"/>
+              </w:rPr>
               <w:t>Loudness</w:t>
             </w:r>
           </w:p>
@@ -3102,27 +3538,7 @@
           <w:sz w:val="18"/>
           <w:szCs w:val="18"/>
         </w:rPr>
-        <w:t> </w:t>
-      </w:r>
-      <w:proofErr w:type="spellStart"/>
-      <w:r>
-        <w:rPr>
-          <w:rFonts w:ascii="Consolas" w:eastAsia="Consolas" w:hAnsi="Consolas" w:cs="Consolas"/>
-          <w:color w:val="000000"/>
-          <w:sz w:val="18"/>
-          <w:szCs w:val="18"/>
-        </w:rPr>
-        <w:t>json</w:t>
-      </w:r>
-      <w:proofErr w:type="spellEnd"/>
-      <w:r>
-        <w:rPr>
-          <w:rFonts w:ascii="Consolas" w:eastAsia="Consolas" w:hAnsi="Consolas" w:cs="Consolas"/>
-          <w:color w:val="000000"/>
-          <w:sz w:val="18"/>
-          <w:szCs w:val="18"/>
-        </w:rPr>
-        <w:t>  </w:t>
+        <w:t> json  </w:t>
       </w:r>
     </w:p>
     <w:p>
@@ -4562,9 +4978,9 @@
           <w:sz w:val="18"/>
           <w:szCs w:val="18"/>
         </w:rPr>
+        <w:lastRenderedPageBreak/>
         <w:t>trackNames = </w:t>
       </w:r>
-      <w:proofErr w:type="spellStart"/>
       <w:proofErr w:type="gramStart"/>
       <w:r>
         <w:rPr>
@@ -4583,17 +4999,7 @@
           <w:sz w:val="18"/>
           <w:szCs w:val="18"/>
         </w:rPr>
-        <w:t>_csv</w:t>
-      </w:r>
-      <w:proofErr w:type="spellEnd"/>
-      <w:r>
-        <w:rPr>
-          <w:rFonts w:ascii="Consolas" w:eastAsia="Consolas" w:hAnsi="Consolas" w:cs="Consolas"/>
-          <w:color w:val="000000"/>
-          <w:sz w:val="18"/>
-          <w:szCs w:val="18"/>
-        </w:rPr>
-        <w:t>(</w:t>
+        <w:t>_csv(</w:t>
       </w:r>
       <w:r>
         <w:rPr>
@@ -4960,7 +5366,6 @@
           <w:sz w:val="18"/>
           <w:szCs w:val="18"/>
         </w:rPr>
-        <w:lastRenderedPageBreak/>
         <w:t>firstTime</w:t>
       </w:r>
       <w:proofErr w:type="spellEnd"/>
@@ -5037,27 +5442,7 @@
           <w:sz w:val="18"/>
           <w:szCs w:val="18"/>
         </w:rPr>
-        <w:t> </w:t>
-      </w:r>
-      <w:proofErr w:type="spellStart"/>
-      <w:r>
-        <w:rPr>
-          <w:rFonts w:ascii="Consolas" w:eastAsia="Consolas" w:hAnsi="Consolas" w:cs="Consolas"/>
-          <w:color w:val="000000"/>
-          <w:sz w:val="18"/>
-          <w:szCs w:val="18"/>
-        </w:rPr>
-        <w:t>i</w:t>
-      </w:r>
-      <w:proofErr w:type="spellEnd"/>
-      <w:r>
-        <w:rPr>
-          <w:rFonts w:ascii="Consolas" w:eastAsia="Consolas" w:hAnsi="Consolas" w:cs="Consolas"/>
-          <w:color w:val="000000"/>
-          <w:sz w:val="18"/>
-          <w:szCs w:val="18"/>
-        </w:rPr>
-        <w:t> </w:t>
+        <w:t> i </w:t>
       </w:r>
       <w:r>
         <w:rPr>
@@ -5466,27 +5851,7 @@
           <w:sz w:val="18"/>
           <w:szCs w:val="18"/>
         </w:rPr>
-        <w:t>[</w:t>
-      </w:r>
-      <w:proofErr w:type="spellStart"/>
-      <w:r>
-        <w:rPr>
-          <w:rFonts w:ascii="Consolas" w:eastAsia="Consolas" w:hAnsi="Consolas" w:cs="Consolas"/>
-          <w:color w:val="000000"/>
-          <w:sz w:val="18"/>
-          <w:szCs w:val="18"/>
-        </w:rPr>
-        <w:t>i</w:t>
-      </w:r>
-      <w:proofErr w:type="spellEnd"/>
-      <w:r>
-        <w:rPr>
-          <w:rFonts w:ascii="Consolas" w:eastAsia="Consolas" w:hAnsi="Consolas" w:cs="Consolas"/>
-          <w:color w:val="000000"/>
-          <w:sz w:val="18"/>
-          <w:szCs w:val="18"/>
-        </w:rPr>
-        <w:t>])  </w:t>
+        <w:t>[i])  </w:t>
       </w:r>
     </w:p>
     <w:p>
@@ -6474,27 +6839,7 @@
           <w:sz w:val="18"/>
           <w:szCs w:val="18"/>
         </w:rPr>
-        <w:t>[</w:t>
-      </w:r>
-      <w:proofErr w:type="spellStart"/>
-      <w:r>
-        <w:rPr>
-          <w:rFonts w:ascii="Consolas" w:eastAsia="Consolas" w:hAnsi="Consolas" w:cs="Consolas"/>
-          <w:color w:val="000000"/>
-          <w:sz w:val="18"/>
-          <w:szCs w:val="18"/>
-        </w:rPr>
-        <w:t>i</w:t>
-      </w:r>
-      <w:proofErr w:type="spellEnd"/>
-      <w:r>
-        <w:rPr>
-          <w:rFonts w:ascii="Consolas" w:eastAsia="Consolas" w:hAnsi="Consolas" w:cs="Consolas"/>
-          <w:color w:val="000000"/>
-          <w:sz w:val="18"/>
-          <w:szCs w:val="18"/>
-        </w:rPr>
-        <w:t>])  </w:t>
+        <w:t>[i])  </w:t>
       </w:r>
     </w:p>
     <w:p>
@@ -6562,27 +6907,7 @@
           <w:sz w:val="18"/>
           <w:szCs w:val="18"/>
         </w:rPr>
-        <w:t>[</w:t>
-      </w:r>
-      <w:proofErr w:type="spellStart"/>
-      <w:r>
-        <w:rPr>
-          <w:rFonts w:ascii="Consolas" w:eastAsia="Consolas" w:hAnsi="Consolas" w:cs="Consolas"/>
-          <w:color w:val="000000"/>
-          <w:sz w:val="18"/>
-          <w:szCs w:val="18"/>
-        </w:rPr>
-        <w:t>i</w:t>
-      </w:r>
-      <w:proofErr w:type="spellEnd"/>
-      <w:r>
-        <w:rPr>
-          <w:rFonts w:ascii="Consolas" w:eastAsia="Consolas" w:hAnsi="Consolas" w:cs="Consolas"/>
-          <w:color w:val="000000"/>
-          <w:sz w:val="18"/>
-          <w:szCs w:val="18"/>
-        </w:rPr>
-        <w:t>])  </w:t>
+        <w:t>[i])  </w:t>
       </w:r>
     </w:p>
     <w:p>
@@ -8795,27 +9120,7 @@
           <w:sz w:val="18"/>
           <w:szCs w:val="18"/>
         </w:rPr>
-        <w:t>[</w:t>
-      </w:r>
-      <w:proofErr w:type="spellStart"/>
-      <w:r>
-        <w:rPr>
-          <w:rFonts w:ascii="Consolas" w:eastAsia="Consolas" w:hAnsi="Consolas" w:cs="Consolas"/>
-          <w:color w:val="000000"/>
-          <w:sz w:val="18"/>
-          <w:szCs w:val="18"/>
-        </w:rPr>
-        <w:t>i</w:t>
-      </w:r>
-      <w:proofErr w:type="spellEnd"/>
-      <w:r>
-        <w:rPr>
-          <w:rFonts w:ascii="Consolas" w:eastAsia="Consolas" w:hAnsi="Consolas" w:cs="Consolas"/>
-          <w:color w:val="000000"/>
-          <w:sz w:val="18"/>
-          <w:szCs w:val="18"/>
-        </w:rPr>
-        <w:t>])  </w:t>
+        <w:t>[i])  </w:t>
       </w:r>
     </w:p>
     <w:p>
@@ -9012,8 +9317,8 @@
       </w:r>
     </w:p>
     <w:p>
-      <w:bookmarkStart w:id="6" w:name="_GoBack"/>
-      <w:r>
+      <w:r>
+        <w:lastRenderedPageBreak/>
         <w:t xml:space="preserve">After loading the two necessary columns from the </w:t>
       </w:r>
       <w:r>
@@ -9029,7 +9334,6 @@
         <w:t>To avoid a possible ban from Spotify, we also inserted a counter that would stop the program for 3 minutes if it reached a value of 5000.</w:t>
       </w:r>
     </w:p>
-    <w:bookmarkEnd w:id="6"/>
     <w:p>
       <w:pPr>
         <w:rPr>
@@ -9044,7 +9348,6 @@
           <w:szCs w:val="20"/>
           <w:shd w:val="clear" w:color="auto" w:fill="FFFFFF"/>
         </w:rPr>
-        <w:lastRenderedPageBreak/>
         <w:t xml:space="preserve">Lastly, we convert the </w:t>
       </w:r>
       <w:proofErr w:type="spellStart"/>
@@ -9137,7 +9440,7 @@
     </w:p>
     <w:p>
       <w:pPr>
-        <w:pStyle w:val="Titolo1"/>
+        <w:pStyle w:val="Heading1"/>
         <w:numPr>
           <w:ilvl w:val="0"/>
           <w:numId w:val="6"/>
@@ -9149,14 +9452,14 @@
       <w:r>
         <w:t xml:space="preserve"> </w:t>
       </w:r>
-      <w:bookmarkStart w:id="7" w:name="_Toc2965430"/>
+      <w:bookmarkStart w:id="6" w:name="_Toc3146773"/>
       <w:r>
         <w:rPr>
           <w:rFonts w:ascii="Calibri" w:eastAsia="Calibri" w:hAnsi="Calibri" w:cs="Calibri"/>
         </w:rPr>
         <w:t>Choosing The Algorithm</w:t>
       </w:r>
-      <w:bookmarkEnd w:id="7"/>
+      <w:bookmarkEnd w:id="6"/>
     </w:p>
     <w:p>
       <w:r>
@@ -9171,17 +9474,17 @@
     </w:p>
     <w:p>
       <w:pPr>
-        <w:pStyle w:val="Titolo2"/>
+        <w:pStyle w:val="Heading2"/>
         <w:numPr>
           <w:ilvl w:val="1"/>
           <w:numId w:val="6"/>
         </w:numPr>
       </w:pPr>
-      <w:bookmarkStart w:id="8" w:name="_Toc2965431"/>
+      <w:bookmarkStart w:id="7" w:name="_Toc3146774"/>
       <w:r>
         <w:t>Decision Tree</w:t>
       </w:r>
-      <w:bookmarkEnd w:id="8"/>
+      <w:bookmarkEnd w:id="7"/>
     </w:p>
     <w:p>
       <w:r>
@@ -10191,15 +10494,7 @@
         <w:jc w:val="center"/>
       </w:pPr>
       <w:r>
-        <w:t xml:space="preserve">[[ </w:t>
-      </w:r>
-      <w:proofErr w:type="gramStart"/>
-      <w:r>
-        <w:t>437  579</w:t>
-      </w:r>
-      <w:proofErr w:type="gramEnd"/>
-      <w:r>
-        <w:t>]</w:t>
+        <w:t>[[ 437 579]</w:t>
       </w:r>
     </w:p>
     <w:p>
@@ -10226,6 +10521,7 @@
           <w:szCs w:val="36"/>
           <w:u w:val="single"/>
         </w:rPr>
+        <w:lastRenderedPageBreak/>
         <w:t>Classification Report</w:t>
       </w:r>
     </w:p>
@@ -10250,7 +10546,6 @@
         <w:jc w:val="center"/>
       </w:pPr>
       <w:r>
-        <w:lastRenderedPageBreak/>
         <w:t>1       0.85         0.83      0.84          3895</w:t>
       </w:r>
     </w:p>
@@ -10316,7 +10611,6 @@
         </w:pBdr>
         <w:shd w:val="clear" w:color="auto" w:fill="FFFFFF"/>
         <w:spacing w:before="280" w:after="0"/>
-        <w:jc w:val="center"/>
         <w:rPr>
           <w:rFonts w:ascii="Consolas" w:eastAsia="Consolas" w:hAnsi="Consolas" w:cs="Consolas"/>
           <w:color w:val="5C5C5C"/>
@@ -10383,7 +10677,6 @@
         </w:pBdr>
         <w:shd w:val="clear" w:color="auto" w:fill="F8F8F8"/>
         <w:spacing w:after="0"/>
-        <w:jc w:val="center"/>
         <w:rPr>
           <w:rFonts w:ascii="Consolas" w:eastAsia="Consolas" w:hAnsi="Consolas" w:cs="Consolas"/>
           <w:color w:val="5C5C5C"/>
@@ -10450,7 +10743,6 @@
         </w:pBdr>
         <w:shd w:val="clear" w:color="auto" w:fill="FFFFFF"/>
         <w:spacing w:after="0"/>
-        <w:jc w:val="center"/>
         <w:rPr>
           <w:rFonts w:ascii="Consolas" w:eastAsia="Consolas" w:hAnsi="Consolas" w:cs="Consolas"/>
           <w:color w:val="5C5C5C"/>
@@ -10470,7 +10762,6 @@
         </w:pBdr>
         <w:shd w:val="clear" w:color="auto" w:fill="F8F8F8"/>
         <w:spacing w:after="0"/>
-        <w:jc w:val="center"/>
         <w:rPr>
           <w:rFonts w:ascii="Consolas" w:eastAsia="Consolas" w:hAnsi="Consolas" w:cs="Consolas"/>
           <w:color w:val="5C5C5C"/>
@@ -10550,7 +10841,6 @@
         </w:pBdr>
         <w:shd w:val="clear" w:color="auto" w:fill="FFFFFF"/>
         <w:spacing w:after="0"/>
-        <w:jc w:val="center"/>
         <w:rPr>
           <w:rFonts w:ascii="Consolas" w:eastAsia="Consolas" w:hAnsi="Consolas" w:cs="Consolas"/>
           <w:color w:val="5C5C5C"/>
@@ -10570,7 +10860,6 @@
         </w:pBdr>
         <w:shd w:val="clear" w:color="auto" w:fill="F8F8F8"/>
         <w:spacing w:after="0"/>
-        <w:jc w:val="center"/>
         <w:rPr>
           <w:rFonts w:ascii="Consolas" w:eastAsia="Consolas" w:hAnsi="Consolas" w:cs="Consolas"/>
           <w:color w:val="5C5C5C"/>
@@ -10641,7 +10930,6 @@
         </w:pBdr>
         <w:shd w:val="clear" w:color="auto" w:fill="F8F8F8"/>
         <w:spacing w:after="280"/>
-        <w:jc w:val="center"/>
         <w:rPr>
           <w:rFonts w:ascii="Consolas" w:eastAsia="Consolas" w:hAnsi="Consolas" w:cs="Consolas"/>
           <w:color w:val="5C5C5C"/>
@@ -10829,15 +11117,17 @@
     </w:p>
     <w:p>
       <w:pPr>
-        <w:pStyle w:val="Titolo2"/>
+        <w:pStyle w:val="Heading2"/>
         <w:numPr>
           <w:ilvl w:val="1"/>
           <w:numId w:val="6"/>
         </w:numPr>
       </w:pPr>
+      <w:bookmarkStart w:id="8" w:name="_Toc3146775"/>
       <w:r>
         <w:t>MultiLayer Neural Networks</w:t>
       </w:r>
+      <w:bookmarkEnd w:id="8"/>
     </w:p>
     <w:p>
       <w:pPr>
@@ -10852,6 +11142,7 @@
         <w:jc w:val="both"/>
       </w:pPr>
       <w:r>
+        <w:lastRenderedPageBreak/>
         <w:t>For predicting something in the future (because it may happen that songs don’t go straight to the Billboard when they get released to the market!), Neural Networks are said to be the best option but let’s see what happens in terms of precisions.</w:t>
       </w:r>
     </w:p>
@@ -11025,7 +11316,6 @@
           <w:szCs w:val="18"/>
           <w:bdr w:val="none" w:sz="0" w:space="0" w:color="auto" w:frame="1"/>
         </w:rPr>
-        <w:lastRenderedPageBreak/>
         <w:t>features = </w:t>
       </w:r>
       <w:proofErr w:type="gramStart"/>
@@ -12386,15 +12676,7 @@
         <w:jc w:val="center"/>
       </w:pPr>
       <w:r>
-        <w:t xml:space="preserve">[[ </w:t>
-      </w:r>
-      <w:proofErr w:type="gramStart"/>
-      <w:r>
-        <w:t>154  890</w:t>
-      </w:r>
-      <w:proofErr w:type="gramEnd"/>
-      <w:r>
-        <w:t>]</w:t>
+        <w:t>[[ 154 890]</w:t>
       </w:r>
     </w:p>
     <w:p>
@@ -12430,15 +12712,13 @@
         <w:jc w:val="center"/>
       </w:pPr>
       <w:r>
-        <w:t xml:space="preserve">                 precision    </w:t>
-      </w:r>
-      <w:proofErr w:type="gramStart"/>
-      <w:r>
-        <w:t>recall  f</w:t>
-      </w:r>
-      <w:proofErr w:type="gramEnd"/>
-      <w:r>
-        <w:t>1-score   support</w:t>
+        <w:t xml:space="preserve">                 precision    recall </w:t>
+      </w:r>
+      <w:r>
+        <w:t xml:space="preserve"> </w:t>
+      </w:r>
+      <w:r>
+        <w:t xml:space="preserve"> f1-score   support</w:t>
       </w:r>
     </w:p>
     <w:p>
@@ -12879,15 +13159,17 @@
     </w:p>
     <w:p>
       <w:pPr>
-        <w:pStyle w:val="Titolo2"/>
+        <w:pStyle w:val="Heading2"/>
         <w:numPr>
           <w:ilvl w:val="1"/>
           <w:numId w:val="6"/>
         </w:numPr>
       </w:pPr>
+      <w:bookmarkStart w:id="9" w:name="_Toc3146776"/>
       <w:r>
         <w:t>Random Forest Classifier</w:t>
       </w:r>
+      <w:bookmarkEnd w:id="9"/>
     </w:p>
     <w:p>
       <w:pPr>
@@ -14002,15 +14284,7 @@
         <w:jc w:val="center"/>
       </w:pPr>
       <w:r>
-        <w:t xml:space="preserve">[[ </w:t>
-      </w:r>
-      <w:proofErr w:type="gramStart"/>
-      <w:r>
-        <w:t>255  774</w:t>
-      </w:r>
-      <w:proofErr w:type="gramEnd"/>
-      <w:r>
-        <w:t>]</w:t>
+        <w:t>[[ 255 774]</w:t>
       </w:r>
     </w:p>
     <w:p>
@@ -14056,15 +14330,13 @@
         <w:jc w:val="center"/>
       </w:pPr>
       <w:r>
-        <w:t xml:space="preserve">            precision    </w:t>
-      </w:r>
-      <w:proofErr w:type="gramStart"/>
-      <w:r>
-        <w:t>recall  f</w:t>
-      </w:r>
-      <w:proofErr w:type="gramEnd"/>
-      <w:r>
-        <w:t>1-score   support</w:t>
+        <w:t xml:space="preserve">            precision    recall </w:t>
+      </w:r>
+      <w:r>
+        <w:t xml:space="preserve"> </w:t>
+      </w:r>
+      <w:r>
+        <w:t xml:space="preserve"> f1-score   support</w:t>
       </w:r>
     </w:p>
     <w:p>
@@ -14120,13 +14392,19 @@
       </w:r>
     </w:p>
     <w:p>
+      <w:pPr>
+        <w:jc w:val="center"/>
+      </w:pPr>
       <w:r>
         <w:t>[[625 416]</w:t>
       </w:r>
     </w:p>
     <w:p>
-      <w:r>
-        <w:t xml:space="preserve"> [464 556]]</w:t>
+      <w:pPr>
+        <w:jc w:val="center"/>
+      </w:pPr>
+      <w:r>
+        <w:t>[464 556]]</w:t>
       </w:r>
     </w:p>
     <w:p>
@@ -14233,15 +14511,17 @@
     </w:p>
     <w:p>
       <w:pPr>
-        <w:pStyle w:val="Titolo2"/>
+        <w:pStyle w:val="Heading2"/>
         <w:numPr>
           <w:ilvl w:val="1"/>
           <w:numId w:val="6"/>
         </w:numPr>
       </w:pPr>
+      <w:bookmarkStart w:id="10" w:name="_Toc3146777"/>
       <w:r>
         <w:t>SVM</w:t>
       </w:r>
+      <w:bookmarkEnd w:id="10"/>
     </w:p>
     <w:p>
       <w:r>
@@ -15851,15 +16131,17 @@
     </w:p>
     <w:p>
       <w:pPr>
-        <w:pStyle w:val="Titolo2"/>
+        <w:pStyle w:val="Heading2"/>
         <w:numPr>
           <w:ilvl w:val="1"/>
           <w:numId w:val="6"/>
         </w:numPr>
       </w:pPr>
+      <w:bookmarkStart w:id="11" w:name="_Toc3146778"/>
       <w:r>
         <w:t>Evaluation</w:t>
       </w:r>
+      <w:bookmarkEnd w:id="11"/>
     </w:p>
     <w:p/>
     <w:p>
@@ -17660,8 +17942,10 @@
       <w:pPr>
         <w:jc w:val="both"/>
       </w:pPr>
-      <w:bookmarkStart w:id="9" w:name="_gjdgxs" w:colFirst="0" w:colLast="0"/>
-      <w:bookmarkEnd w:id="9"/>
+      <w:bookmarkStart w:id="12" w:name="_gjdgxs" w:colFirst="0" w:colLast="0"/>
+      <w:bookmarkStart w:id="13" w:name="_GoBack"/>
+      <w:bookmarkEnd w:id="12"/>
+      <w:bookmarkEnd w:id="13"/>
     </w:p>
     <w:sectPr>
       <w:pgSz w:w="11906" w:h="16838"/>
@@ -17967,7 +18251,7 @@
     <w:lvl w:ilvl="0">
       <w:start w:val="1"/>
       <w:numFmt w:val="bullet"/>
-      <w:pStyle w:val="Titolo1"/>
+      <w:pStyle w:val="Heading1"/>
       <w:lvlText w:val="●"/>
       <w:lvlJc w:val="left"/>
       <w:pPr>
@@ -17980,7 +18264,7 @@
     <w:lvl w:ilvl="1">
       <w:start w:val="1"/>
       <w:numFmt w:val="bullet"/>
-      <w:pStyle w:val="Titolo2"/>
+      <w:pStyle w:val="Heading2"/>
       <w:lvlText w:val="o"/>
       <w:lvlJc w:val="left"/>
       <w:pPr>
@@ -19216,18 +19500,18 @@
     <w:lsdException w:name="Hashtag" w:semiHidden="1" w:unhideWhenUsed="1"/>
     <w:lsdException w:name="Unresolved Mention" w:semiHidden="1" w:unhideWhenUsed="1"/>
   </w:latentStyles>
-  <w:style w:type="paragraph" w:default="1" w:styleId="Normale">
+  <w:style w:type="paragraph" w:default="1" w:styleId="Normal">
     <w:name w:val="Normal"/>
     <w:qFormat/>
     <w:rPr>
       <w:lang w:val="en-US"/>
     </w:rPr>
   </w:style>
-  <w:style w:type="paragraph" w:styleId="Titolo1">
+  <w:style w:type="paragraph" w:styleId="Heading1">
     <w:name w:val="heading 1"/>
-    <w:basedOn w:val="Normale"/>
-    <w:next w:val="Normale"/>
-    <w:link w:val="Titolo1Carattere"/>
+    <w:basedOn w:val="Normal"/>
+    <w:next w:val="Normal"/>
+    <w:link w:val="Heading1Char"/>
     <w:autoRedefine/>
     <w:uiPriority w:val="9"/>
     <w:qFormat/>
@@ -19254,11 +19538,11 @@
       <w:spacing w:val="15"/>
     </w:rPr>
   </w:style>
-  <w:style w:type="paragraph" w:styleId="Titolo2">
+  <w:style w:type="paragraph" w:styleId="Heading2">
     <w:name w:val="heading 2"/>
-    <w:basedOn w:val="Normale"/>
-    <w:next w:val="Normale"/>
-    <w:link w:val="Titolo2Carattere"/>
+    <w:basedOn w:val="Normal"/>
+    <w:next w:val="Normal"/>
+    <w:link w:val="Heading2Char"/>
     <w:uiPriority w:val="9"/>
     <w:unhideWhenUsed/>
     <w:qFormat/>
@@ -19287,11 +19571,11 @@
       <w:szCs w:val="24"/>
     </w:rPr>
   </w:style>
-  <w:style w:type="paragraph" w:styleId="Titolo3">
+  <w:style w:type="paragraph" w:styleId="Heading3">
     <w:name w:val="heading 3"/>
-    <w:basedOn w:val="Normale"/>
-    <w:next w:val="Normale"/>
-    <w:link w:val="Titolo3Carattere"/>
+    <w:basedOn w:val="Normal"/>
+    <w:next w:val="Normal"/>
+    <w:link w:val="Heading3Char"/>
     <w:uiPriority w:val="9"/>
     <w:unhideWhenUsed/>
     <w:qFormat/>
@@ -19309,10 +19593,10 @@
       <w:szCs w:val="24"/>
     </w:rPr>
   </w:style>
-  <w:style w:type="paragraph" w:styleId="Titolo4">
+  <w:style w:type="paragraph" w:styleId="Heading4">
     <w:name w:val="heading 4"/>
-    <w:basedOn w:val="Normale"/>
-    <w:next w:val="Normale"/>
+    <w:basedOn w:val="Normal"/>
+    <w:next w:val="Normal"/>
     <w:pPr>
       <w:keepNext/>
       <w:keepLines/>
@@ -19325,10 +19609,10 @@
       <w:szCs w:val="24"/>
     </w:rPr>
   </w:style>
-  <w:style w:type="paragraph" w:styleId="Titolo5">
+  <w:style w:type="paragraph" w:styleId="Heading5">
     <w:name w:val="heading 5"/>
-    <w:basedOn w:val="Normale"/>
-    <w:next w:val="Normale"/>
+    <w:basedOn w:val="Normal"/>
+    <w:next w:val="Normal"/>
     <w:pPr>
       <w:keepNext/>
       <w:keepLines/>
@@ -19339,10 +19623,10 @@
       <w:b/>
     </w:rPr>
   </w:style>
-  <w:style w:type="paragraph" w:styleId="Titolo6">
+  <w:style w:type="paragraph" w:styleId="Heading6">
     <w:name w:val="heading 6"/>
-    <w:basedOn w:val="Normale"/>
-    <w:next w:val="Normale"/>
+    <w:basedOn w:val="Normal"/>
+    <w:next w:val="Normal"/>
     <w:pPr>
       <w:keepNext/>
       <w:keepLines/>
@@ -19355,13 +19639,13 @@
       <w:szCs w:val="20"/>
     </w:rPr>
   </w:style>
-  <w:style w:type="character" w:default="1" w:styleId="Carpredefinitoparagrafo">
+  <w:style w:type="character" w:default="1" w:styleId="DefaultParagraphFont">
     <w:name w:val="Default Paragraph Font"/>
     <w:uiPriority w:val="1"/>
     <w:semiHidden/>
     <w:unhideWhenUsed/>
   </w:style>
-  <w:style w:type="table" w:default="1" w:styleId="Tabellanormale">
+  <w:style w:type="table" w:default="1" w:styleId="TableNormal">
     <w:name w:val="Normal Table"/>
     <w:uiPriority w:val="99"/>
     <w:semiHidden/>
@@ -19376,7 +19660,7 @@
       </w:tblCellMar>
     </w:tblPr>
   </w:style>
-  <w:style w:type="numbering" w:default="1" w:styleId="Nessunelenco">
+  <w:style w:type="numbering" w:default="1" w:styleId="NoList">
     <w:name w:val="No List"/>
     <w:uiPriority w:val="99"/>
     <w:semiHidden/>
@@ -19393,10 +19677,10 @@
       </w:tblCellMar>
     </w:tblPr>
   </w:style>
-  <w:style w:type="paragraph" w:styleId="Titolo">
+  <w:style w:type="paragraph" w:styleId="Title">
     <w:name w:val="Title"/>
-    <w:basedOn w:val="Normale"/>
-    <w:next w:val="Normale"/>
+    <w:basedOn w:val="Normal"/>
+    <w:next w:val="Normal"/>
     <w:pPr>
       <w:keepNext/>
       <w:keepLines/>
@@ -19408,10 +19692,10 @@
       <w:szCs w:val="72"/>
     </w:rPr>
   </w:style>
-  <w:style w:type="character" w:customStyle="1" w:styleId="Titolo1Carattere">
-    <w:name w:val="Titolo 1 Carattere"/>
-    <w:basedOn w:val="Carpredefinitoparagrafo"/>
-    <w:link w:val="Titolo1"/>
+  <w:style w:type="character" w:customStyle="1" w:styleId="Heading1Char">
+    <w:name w:val="Heading 1 Char"/>
+    <w:basedOn w:val="DefaultParagraphFont"/>
+    <w:link w:val="Heading1"/>
     <w:uiPriority w:val="9"/>
     <w:rsid w:val="00CE7D68"/>
     <w:rPr>
@@ -19422,10 +19706,10 @@
       <w:shd w:val="clear" w:color="auto" w:fill="5B9BD5" w:themeFill="accent1"/>
     </w:rPr>
   </w:style>
-  <w:style w:type="character" w:customStyle="1" w:styleId="Titolo2Carattere">
-    <w:name w:val="Titolo 2 Carattere"/>
-    <w:basedOn w:val="Carpredefinitoparagrafo"/>
-    <w:link w:val="Titolo2"/>
+  <w:style w:type="character" w:customStyle="1" w:styleId="Heading2Char">
+    <w:name w:val="Heading 2 Char"/>
+    <w:basedOn w:val="DefaultParagraphFont"/>
+    <w:link w:val="Heading2"/>
     <w:uiPriority w:val="9"/>
     <w:rsid w:val="00CE7D68"/>
     <w:rPr>
@@ -19438,9 +19722,9 @@
       <w:lang w:eastAsia="it-IT"/>
     </w:rPr>
   </w:style>
-  <w:style w:type="paragraph" w:styleId="Paragrafoelenco">
+  <w:style w:type="paragraph" w:styleId="ListParagraph">
     <w:name w:val="List Paragraph"/>
-    <w:basedOn w:val="Normale"/>
+    <w:basedOn w:val="Normal"/>
     <w:uiPriority w:val="34"/>
     <w:qFormat/>
     <w:rsid w:val="00CE7D68"/>
@@ -19449,9 +19733,9 @@
       <w:contextualSpacing/>
     </w:pPr>
   </w:style>
-  <w:style w:type="character" w:styleId="Collegamentoipertestuale">
+  <w:style w:type="character" w:styleId="Hyperlink">
     <w:name w:val="Hyperlink"/>
-    <w:basedOn w:val="Carpredefinitoparagrafo"/>
+    <w:basedOn w:val="DefaultParagraphFont"/>
     <w:uiPriority w:val="99"/>
     <w:unhideWhenUsed/>
     <w:rsid w:val="00CE7D68"/>
@@ -19462,8 +19746,8 @@
   </w:style>
   <w:style w:type="paragraph" w:customStyle="1" w:styleId="Tabella">
     <w:name w:val="Tabella"/>
-    <w:basedOn w:val="Normale"/>
-    <w:next w:val="Normale"/>
+    <w:basedOn w:val="Normal"/>
+    <w:next w:val="Normal"/>
     <w:rsid w:val="00BB70B9"/>
     <w:pPr>
       <w:numPr>
@@ -19479,9 +19763,9 @@
       <w:szCs w:val="16"/>
     </w:rPr>
   </w:style>
-  <w:style w:type="character" w:styleId="Collegamentovisitato">
+  <w:style w:type="character" w:styleId="FollowedHyperlink">
     <w:name w:val="FollowedHyperlink"/>
-    <w:basedOn w:val="Carpredefinitoparagrafo"/>
+    <w:basedOn w:val="DefaultParagraphFont"/>
     <w:uiPriority w:val="99"/>
     <w:semiHidden/>
     <w:unhideWhenUsed/>
@@ -19491,9 +19775,9 @@
       <w:u w:val="single"/>
     </w:rPr>
   </w:style>
-  <w:style w:type="table" w:styleId="Tabellagriglia1chiara">
+  <w:style w:type="table" w:styleId="GridTable1Light">
     <w:name w:val="Grid Table 1 Light"/>
-    <w:basedOn w:val="Tabellanormale"/>
+    <w:basedOn w:val="TableNormal"/>
     <w:uiPriority w:val="46"/>
     <w:rsid w:val="00266800"/>
     <w:pPr>
@@ -19550,28 +19834,28 @@
   </w:style>
   <w:style w:type="character" w:customStyle="1" w:styleId="keyword">
     <w:name w:val="keyword"/>
-    <w:basedOn w:val="Carpredefinitoparagrafo"/>
+    <w:basedOn w:val="DefaultParagraphFont"/>
     <w:rsid w:val="006D0BB7"/>
   </w:style>
   <w:style w:type="character" w:customStyle="1" w:styleId="string">
     <w:name w:val="string"/>
-    <w:basedOn w:val="Carpredefinitoparagrafo"/>
+    <w:basedOn w:val="DefaultParagraphFont"/>
     <w:rsid w:val="006D0BB7"/>
   </w:style>
   <w:style w:type="character" w:customStyle="1" w:styleId="number">
     <w:name w:val="number"/>
-    <w:basedOn w:val="Carpredefinitoparagrafo"/>
+    <w:basedOn w:val="DefaultParagraphFont"/>
     <w:rsid w:val="006D0BB7"/>
   </w:style>
   <w:style w:type="character" w:customStyle="1" w:styleId="special">
     <w:name w:val="special"/>
-    <w:basedOn w:val="Carpredefinitoparagrafo"/>
+    <w:basedOn w:val="DefaultParagraphFont"/>
     <w:rsid w:val="006D0BB7"/>
   </w:style>
-  <w:style w:type="character" w:customStyle="1" w:styleId="Titolo3Carattere">
-    <w:name w:val="Titolo 3 Carattere"/>
-    <w:basedOn w:val="Carpredefinitoparagrafo"/>
-    <w:link w:val="Titolo3"/>
+  <w:style w:type="character" w:customStyle="1" w:styleId="Heading3Char">
+    <w:name w:val="Heading 3 Char"/>
+    <w:basedOn w:val="DefaultParagraphFont"/>
+    <w:link w:val="Heading3"/>
     <w:uiPriority w:val="9"/>
     <w:rsid w:val="00DC4BB2"/>
     <w:rPr>
@@ -19581,10 +19865,10 @@
       <w:szCs w:val="24"/>
     </w:rPr>
   </w:style>
-  <w:style w:type="paragraph" w:styleId="Sottotitolo">
+  <w:style w:type="paragraph" w:styleId="Subtitle">
     <w:name w:val="Subtitle"/>
-    <w:basedOn w:val="Normale"/>
-    <w:next w:val="Normale"/>
+    <w:basedOn w:val="Normal"/>
+    <w:next w:val="Normal"/>
     <w:pPr>
       <w:keepNext/>
       <w:keepLines/>
@@ -19644,10 +19928,10 @@
       </w:rPr>
     </w:tblStylePr>
   </w:style>
-  <w:style w:type="paragraph" w:styleId="Testofumetto">
+  <w:style w:type="paragraph" w:styleId="BalloonText">
     <w:name w:val="Balloon Text"/>
-    <w:basedOn w:val="Normale"/>
-    <w:link w:val="TestofumettoCarattere"/>
+    <w:basedOn w:val="Normal"/>
+    <w:link w:val="BalloonTextChar"/>
     <w:uiPriority w:val="99"/>
     <w:semiHidden/>
     <w:unhideWhenUsed/>
@@ -19661,10 +19945,10 @@
       <w:szCs w:val="18"/>
     </w:rPr>
   </w:style>
-  <w:style w:type="character" w:customStyle="1" w:styleId="TestofumettoCarattere">
-    <w:name w:val="Testo fumetto Carattere"/>
-    <w:basedOn w:val="Carpredefinitoparagrafo"/>
-    <w:link w:val="Testofumetto"/>
+  <w:style w:type="character" w:customStyle="1" w:styleId="BalloonTextChar">
+    <w:name w:val="Balloon Text Char"/>
+    <w:basedOn w:val="DefaultParagraphFont"/>
+    <w:link w:val="BalloonText"/>
     <w:uiPriority w:val="99"/>
     <w:semiHidden/>
     <w:rsid w:val="008817C8"/>
@@ -19674,10 +19958,10 @@
       <w:szCs w:val="18"/>
     </w:rPr>
   </w:style>
-  <w:style w:type="paragraph" w:styleId="Titolosommario">
+  <w:style w:type="paragraph" w:styleId="TOCHeading">
     <w:name w:val="TOC Heading"/>
-    <w:basedOn w:val="Titolo1"/>
-    <w:next w:val="Normale"/>
+    <w:basedOn w:val="Heading1"/>
+    <w:next w:val="Normal"/>
     <w:uiPriority w:val="39"/>
     <w:unhideWhenUsed/>
     <w:qFormat/>
@@ -19710,10 +19994,10 @@
       <w:szCs w:val="28"/>
     </w:rPr>
   </w:style>
-  <w:style w:type="paragraph" w:styleId="Sommario1">
+  <w:style w:type="paragraph" w:styleId="TOC1">
     <w:name w:val="toc 1"/>
-    <w:basedOn w:val="Normale"/>
-    <w:next w:val="Normale"/>
+    <w:basedOn w:val="Normal"/>
+    <w:next w:val="Normal"/>
     <w:autoRedefine/>
     <w:uiPriority w:val="39"/>
     <w:unhideWhenUsed/>
@@ -19731,10 +20015,10 @@
       <w:szCs w:val="24"/>
     </w:rPr>
   </w:style>
-  <w:style w:type="paragraph" w:styleId="Sommario2">
+  <w:style w:type="paragraph" w:styleId="TOC2">
     <w:name w:val="toc 2"/>
-    <w:basedOn w:val="Normale"/>
-    <w:next w:val="Normale"/>
+    <w:basedOn w:val="Normal"/>
+    <w:next w:val="Normal"/>
     <w:autoRedefine/>
     <w:uiPriority w:val="39"/>
     <w:unhideWhenUsed/>
@@ -19749,10 +20033,10 @@
       <w:bCs/>
     </w:rPr>
   </w:style>
-  <w:style w:type="paragraph" w:styleId="Sommario3">
+  <w:style w:type="paragraph" w:styleId="TOC3">
     <w:name w:val="toc 3"/>
-    <w:basedOn w:val="Normale"/>
-    <w:next w:val="Normale"/>
+    <w:basedOn w:val="Normal"/>
+    <w:next w:val="Normal"/>
     <w:autoRedefine/>
     <w:uiPriority w:val="39"/>
     <w:semiHidden/>
@@ -19768,10 +20052,10 @@
       <w:szCs w:val="20"/>
     </w:rPr>
   </w:style>
-  <w:style w:type="paragraph" w:styleId="Sommario4">
+  <w:style w:type="paragraph" w:styleId="TOC4">
     <w:name w:val="toc 4"/>
-    <w:basedOn w:val="Normale"/>
-    <w:next w:val="Normale"/>
+    <w:basedOn w:val="Normal"/>
+    <w:next w:val="Normal"/>
     <w:autoRedefine/>
     <w:uiPriority w:val="39"/>
     <w:semiHidden/>
@@ -19787,10 +20071,10 @@
       <w:szCs w:val="20"/>
     </w:rPr>
   </w:style>
-  <w:style w:type="paragraph" w:styleId="Sommario5">
+  <w:style w:type="paragraph" w:styleId="TOC5">
     <w:name w:val="toc 5"/>
-    <w:basedOn w:val="Normale"/>
-    <w:next w:val="Normale"/>
+    <w:basedOn w:val="Normal"/>
+    <w:next w:val="Normal"/>
     <w:autoRedefine/>
     <w:uiPriority w:val="39"/>
     <w:semiHidden/>
@@ -19806,10 +20090,10 @@
       <w:szCs w:val="20"/>
     </w:rPr>
   </w:style>
-  <w:style w:type="paragraph" w:styleId="Sommario6">
+  <w:style w:type="paragraph" w:styleId="TOC6">
     <w:name w:val="toc 6"/>
-    <w:basedOn w:val="Normale"/>
-    <w:next w:val="Normale"/>
+    <w:basedOn w:val="Normal"/>
+    <w:next w:val="Normal"/>
     <w:autoRedefine/>
     <w:uiPriority w:val="39"/>
     <w:semiHidden/>
@@ -19825,10 +20109,10 @@
       <w:szCs w:val="20"/>
     </w:rPr>
   </w:style>
-  <w:style w:type="paragraph" w:styleId="Sommario7">
+  <w:style w:type="paragraph" w:styleId="TOC7">
     <w:name w:val="toc 7"/>
-    <w:basedOn w:val="Normale"/>
-    <w:next w:val="Normale"/>
+    <w:basedOn w:val="Normal"/>
+    <w:next w:val="Normal"/>
     <w:autoRedefine/>
     <w:uiPriority w:val="39"/>
     <w:semiHidden/>
@@ -19844,10 +20128,10 @@
       <w:szCs w:val="20"/>
     </w:rPr>
   </w:style>
-  <w:style w:type="paragraph" w:styleId="Sommario8">
+  <w:style w:type="paragraph" w:styleId="TOC8">
     <w:name w:val="toc 8"/>
-    <w:basedOn w:val="Normale"/>
-    <w:next w:val="Normale"/>
+    <w:basedOn w:val="Normal"/>
+    <w:next w:val="Normal"/>
     <w:autoRedefine/>
     <w:uiPriority w:val="39"/>
     <w:semiHidden/>
@@ -19863,10 +20147,10 @@
       <w:szCs w:val="20"/>
     </w:rPr>
   </w:style>
-  <w:style w:type="paragraph" w:styleId="Sommario9">
+  <w:style w:type="paragraph" w:styleId="TOC9">
     <w:name w:val="toc 9"/>
-    <w:basedOn w:val="Normale"/>
-    <w:next w:val="Normale"/>
+    <w:basedOn w:val="Normal"/>
+    <w:next w:val="Normal"/>
     <w:autoRedefine/>
     <w:uiPriority w:val="39"/>
     <w:semiHidden/>
@@ -19884,7 +20168,7 @@
   </w:style>
   <w:style w:type="paragraph" w:customStyle="1" w:styleId="alt">
     <w:name w:val="alt"/>
-    <w:basedOn w:val="Normale"/>
+    <w:basedOn w:val="Normal"/>
     <w:rsid w:val="005821D2"/>
     <w:pPr>
       <w:spacing w:before="100" w:beforeAutospacing="1" w:after="100" w:afterAutospacing="1" w:line="240" w:lineRule="auto"/>
@@ -19895,9 +20179,9 @@
       <w:szCs w:val="24"/>
     </w:rPr>
   </w:style>
-  <w:style w:type="character" w:styleId="Menzionenonrisolta">
+  <w:style w:type="character" w:styleId="UnresolvedMention">
     <w:name w:val="Unresolved Mention"/>
-    <w:basedOn w:val="Carpredefinitoparagrafo"/>
+    <w:basedOn w:val="DefaultParagraphFont"/>
     <w:uiPriority w:val="99"/>
     <w:semiHidden/>
     <w:unhideWhenUsed/>
@@ -20176,7 +20460,7 @@
 </file>
 
 <file path=customXml/itemProps1.xml><?xml version="1.0" encoding="utf-8"?>
-<ds:datastoreItem xmlns:ds="http://schemas.openxmlformats.org/officeDocument/2006/customXml" ds:itemID="{E8F6F0FE-B6EA-CA4D-8DF5-981340A756E0}">
+<ds:datastoreItem xmlns:ds="http://schemas.openxmlformats.org/officeDocument/2006/customXml" ds:itemID="{40931DEB-9ADE-446C-921D-F01FE6072303}">
   <ds:schemaRefs>
     <ds:schemaRef ds:uri="http://schemas.openxmlformats.org/officeDocument/2006/bibliography"/>
   </ds:schemaRefs>

</xml_diff>